<commit_message>
Correction of some requirements
</commit_message>
<xml_diff>
--- a/docs/Requerimientos funcionales TI 2.docx
+++ b/docs/Requerimientos funcionales TI 2.docx
@@ -1,6 +1,6 @@
 
 <file path=word/document.xml><?xml version="1.0" encoding="utf-8"?>
-<w:document xmlns:wpc="http://schemas.microsoft.com/office/word/2010/wordprocessingCanvas" xmlns:cx="http://schemas.microsoft.com/office/drawing/2014/chartex" xmlns:cx1="http://schemas.microsoft.com/office/drawing/2015/9/8/chartex" xmlns:cx2="http://schemas.microsoft.com/office/drawing/2015/10/21/chartex" xmlns:cx3="http://schemas.microsoft.com/office/drawing/2016/5/9/chartex" xmlns:cx4="http://schemas.microsoft.com/office/drawing/2016/5/10/chartex" xmlns:cx5="http://schemas.microsoft.com/office/drawing/2016/5/11/chartex" xmlns:cx6="http://schemas.microsoft.com/office/drawing/2016/5/12/chartex" xmlns:cx7="http://schemas.microsoft.com/office/drawing/2016/5/13/chartex" xmlns:cx8="http://schemas.microsoft.com/office/drawing/2016/5/14/chartex" xmlns:mc="http://schemas.openxmlformats.org/markup-compatibility/2006" xmlns:aink="http://schemas.microsoft.com/office/drawing/2016/ink" xmlns:am3d="http://schemas.microsoft.com/office/drawing/2017/model3d" xmlns:o="urn:schemas-microsoft-com:office:office" xmlns:r="http://schemas.openxmlformats.org/officeDocument/2006/relationships" xmlns:m="http://schemas.openxmlformats.org/officeDocument/2006/math" xmlns:v="urn:schemas-microsoft-com:vml" xmlns:wp14="http://schemas.microsoft.com/office/word/2010/wordprocessingDrawing" xmlns:wp="http://schemas.openxmlformats.org/drawingml/2006/wordprocessingDrawing" xmlns:w10="urn:schemas-microsoft-com:office:word" xmlns:w="http://schemas.openxmlformats.org/wordprocessingml/2006/main" xmlns:w14="http://schemas.microsoft.com/office/word/2010/wordml" xmlns:w15="http://schemas.microsoft.com/office/word/2012/wordml" xmlns:w16cex="http://schemas.microsoft.com/office/word/2018/wordml/cex" xmlns:w16cid="http://schemas.microsoft.com/office/word/2016/wordml/cid" xmlns:w16="http://schemas.microsoft.com/office/word/2018/wordml" xmlns:w16sdtdh="http://schemas.microsoft.com/office/word/2020/wordml/sdtdatahash" xmlns:w16se="http://schemas.microsoft.com/office/word/2015/wordml/symex" xmlns:wpg="http://schemas.microsoft.com/office/word/2010/wordprocessingGroup" xmlns:wpi="http://schemas.microsoft.com/office/word/2010/wordprocessingInk" xmlns:wne="http://schemas.microsoft.com/office/word/2006/wordml" xmlns:wps="http://schemas.microsoft.com/office/word/2010/wordprocessingShape" mc:Ignorable="w14 w15 w16se w16cid w16 w16cex w16sdtdh wp14">
+<w:document xmlns:wpc="http://schemas.microsoft.com/office/word/2010/wordprocessingCanvas" xmlns:cx="http://schemas.microsoft.com/office/drawing/2014/chartex" xmlns:cx1="http://schemas.microsoft.com/office/drawing/2015/9/8/chartex" xmlns:cx2="http://schemas.microsoft.com/office/drawing/2015/10/21/chartex" xmlns:cx3="http://schemas.microsoft.com/office/drawing/2016/5/9/chartex" xmlns:cx4="http://schemas.microsoft.com/office/drawing/2016/5/10/chartex" xmlns:cx5="http://schemas.microsoft.com/office/drawing/2016/5/11/chartex" xmlns:cx6="http://schemas.microsoft.com/office/drawing/2016/5/12/chartex" xmlns:cx7="http://schemas.microsoft.com/office/drawing/2016/5/13/chartex" xmlns:cx8="http://schemas.microsoft.com/office/drawing/2016/5/14/chartex" xmlns:mc="http://schemas.openxmlformats.org/markup-compatibility/2006" xmlns:aink="http://schemas.microsoft.com/office/drawing/2016/ink" xmlns:am3d="http://schemas.microsoft.com/office/drawing/2017/model3d" xmlns:o="urn:schemas-microsoft-com:office:office" xmlns:oel="http://schemas.microsoft.com/office/2019/extlst" xmlns:r="http://schemas.openxmlformats.org/officeDocument/2006/relationships" xmlns:m="http://schemas.openxmlformats.org/officeDocument/2006/math" xmlns:v="urn:schemas-microsoft-com:vml" xmlns:wp14="http://schemas.microsoft.com/office/word/2010/wordprocessingDrawing" xmlns:wp="http://schemas.openxmlformats.org/drawingml/2006/wordprocessingDrawing" xmlns:w10="urn:schemas-microsoft-com:office:word" xmlns:w="http://schemas.openxmlformats.org/wordprocessingml/2006/main" xmlns:w14="http://schemas.microsoft.com/office/word/2010/wordml" xmlns:w15="http://schemas.microsoft.com/office/word/2012/wordml" xmlns:w16cex="http://schemas.microsoft.com/office/word/2018/wordml/cex" xmlns:w16cid="http://schemas.microsoft.com/office/word/2016/wordml/cid" xmlns:w16="http://schemas.microsoft.com/office/word/2018/wordml" xmlns:w16sdtdh="http://schemas.microsoft.com/office/word/2020/wordml/sdtdatahash" xmlns:w16se="http://schemas.microsoft.com/office/word/2015/wordml/symex" xmlns:wpg="http://schemas.microsoft.com/office/word/2010/wordprocessingGroup" xmlns:wpi="http://schemas.microsoft.com/office/word/2010/wordprocessingInk" xmlns:wne="http://schemas.microsoft.com/office/word/2006/wordml" xmlns:wps="http://schemas.microsoft.com/office/word/2010/wordprocessingShape" mc:Ignorable="w14 w15 w16se w16cid w16 w16cex w16sdtdh wp14">
   <w:body>
     <w:p>
       <w:pPr>
@@ -667,9 +667,11 @@
             <w:pPr>
               <w:jc w:val="center"/>
             </w:pPr>
-            <w:r>
-              <w:t>N/A</w:t>
-            </w:r>
+            <w:proofErr w:type="spellStart"/>
+            <w:r>
+              <w:t>numColumnas</w:t>
+            </w:r>
+            <w:proofErr w:type="spellEnd"/>
           </w:p>
         </w:tc>
         <w:tc>
@@ -681,9 +683,11 @@
             <w:pPr>
               <w:jc w:val="center"/>
             </w:pPr>
-            <w:r>
-              <w:t>N/A</w:t>
-            </w:r>
+            <w:proofErr w:type="spellStart"/>
+            <w:r>
+              <w:t>int</w:t>
+            </w:r>
+            <w:proofErr w:type="spellEnd"/>
           </w:p>
         </w:tc>
         <w:tc>
@@ -695,173 +699,6 @@
             <w:pPr>
               <w:jc w:val="center"/>
             </w:pPr>
-            <w:r>
-              <w:t>N/A</w:t>
-            </w:r>
-          </w:p>
-        </w:tc>
-      </w:tr>
-      <w:tr>
-        <w:tc>
-          <w:tcPr>
-            <w:tcW w:w="2865" w:type="dxa"/>
-            <w:vAlign w:val="center"/>
-          </w:tcPr>
-          <w:p>
-            <w:pPr>
-              <w:jc w:val="center"/>
-              <w:rPr>
-                <w:b/>
-              </w:rPr>
-            </w:pPr>
-            <w:r>
-              <w:rPr>
-                <w:b/>
-              </w:rPr>
-              <w:t>Actividades generales necesarias para obtener los resultados</w:t>
-            </w:r>
-          </w:p>
-        </w:tc>
-        <w:tc>
-          <w:tcPr>
-            <w:tcW w:w="6495" w:type="dxa"/>
-            <w:gridSpan w:val="3"/>
-            <w:vAlign w:val="center"/>
-          </w:tcPr>
-          <w:p>
-            <w:pPr>
-              <w:numPr>
-                <w:ilvl w:val="0"/>
-                <w:numId w:val="6"/>
-              </w:numPr>
-            </w:pPr>
-            <w:r>
-              <w:t>Seleccionar la opción de visualizar el mapa de una sala o que se muestre al hacer el módulo de registro.</w:t>
-            </w:r>
-          </w:p>
-        </w:tc>
-      </w:tr>
-      <w:tr>
-        <w:tc>
-          <w:tcPr>
-            <w:tcW w:w="2865" w:type="dxa"/>
-            <w:vAlign w:val="center"/>
-          </w:tcPr>
-          <w:p>
-            <w:pPr>
-              <w:jc w:val="center"/>
-              <w:rPr>
-                <w:b/>
-              </w:rPr>
-            </w:pPr>
-            <w:r>
-              <w:rPr>
-                <w:b/>
-              </w:rPr>
-              <w:t>Resultado o Postcondición</w:t>
-            </w:r>
-          </w:p>
-        </w:tc>
-        <w:tc>
-          <w:tcPr>
-            <w:tcW w:w="6495" w:type="dxa"/>
-            <w:gridSpan w:val="3"/>
-            <w:vAlign w:val="center"/>
-          </w:tcPr>
-          <w:p>
-            <w:pPr>
-              <w:jc w:val="center"/>
-            </w:pPr>
-            <w:r>
-              <w:t>Mapa mostrando el estado de cada asiento de una sala seleccionada.</w:t>
-            </w:r>
-          </w:p>
-        </w:tc>
-      </w:tr>
-      <w:tr>
-        <w:trPr>
-          <w:trHeight w:val="79"/>
-        </w:trPr>
-        <w:tc>
-          <w:tcPr>
-            <w:tcW w:w="2865" w:type="dxa"/>
-            <w:vMerge w:val="restart"/>
-            <w:vAlign w:val="center"/>
-          </w:tcPr>
-          <w:p>
-            <w:pPr>
-              <w:spacing w:line="276" w:lineRule="auto"/>
-              <w:jc w:val="center"/>
-              <w:rPr>
-                <w:b/>
-              </w:rPr>
-            </w:pPr>
-            <w:r>
-              <w:rPr>
-                <w:b/>
-              </w:rPr>
-              <w:t>Salidas</w:t>
-            </w:r>
-          </w:p>
-        </w:tc>
-        <w:tc>
-          <w:tcPr>
-            <w:tcW w:w="1860" w:type="dxa"/>
-            <w:vAlign w:val="center"/>
-          </w:tcPr>
-          <w:p>
-            <w:pPr>
-              <w:spacing w:line="276" w:lineRule="auto"/>
-              <w:jc w:val="center"/>
-              <w:rPr>
-                <w:b/>
-              </w:rPr>
-            </w:pPr>
-            <w:r>
-              <w:rPr>
-                <w:b/>
-              </w:rPr>
-              <w:t>Nombre salida</w:t>
-            </w:r>
-          </w:p>
-        </w:tc>
-        <w:tc>
-          <w:tcPr>
-            <w:tcW w:w="1395" w:type="dxa"/>
-            <w:vAlign w:val="center"/>
-          </w:tcPr>
-          <w:p>
-            <w:pPr>
-              <w:spacing w:line="276" w:lineRule="auto"/>
-              <w:jc w:val="center"/>
-              <w:rPr>
-                <w:b/>
-              </w:rPr>
-            </w:pPr>
-            <w:r>
-              <w:rPr>
-                <w:b/>
-              </w:rPr>
-              <w:t>Tipo de dato</w:t>
-            </w:r>
-          </w:p>
-        </w:tc>
-        <w:tc>
-          <w:tcPr>
-            <w:tcW w:w="3240" w:type="dxa"/>
-            <w:vAlign w:val="center"/>
-          </w:tcPr>
-          <w:p>
-            <w:pPr>
-              <w:spacing w:line="276" w:lineRule="auto"/>
-              <w:jc w:val="center"/>
-            </w:pPr>
-            <w:r>
-              <w:rPr>
-                <w:b/>
-              </w:rPr>
-              <w:t>Condición de selección o repetición</w:t>
-            </w:r>
           </w:p>
         </w:tc>
       </w:tr>
@@ -896,11 +733,417 @@
           </w:tcPr>
           <w:p>
             <w:pPr>
+              <w:jc w:val="center"/>
+            </w:pPr>
+            <w:proofErr w:type="spellStart"/>
+            <w:r>
+              <w:t>numFilas</w:t>
+            </w:r>
+            <w:proofErr w:type="spellEnd"/>
+          </w:p>
+        </w:tc>
+        <w:tc>
+          <w:tcPr>
+            <w:tcW w:w="1395" w:type="dxa"/>
+            <w:vAlign w:val="center"/>
+          </w:tcPr>
+          <w:p>
+            <w:pPr>
+              <w:jc w:val="center"/>
+            </w:pPr>
+            <w:proofErr w:type="spellStart"/>
+            <w:r>
+              <w:t>int</w:t>
+            </w:r>
+            <w:proofErr w:type="spellEnd"/>
+          </w:p>
+        </w:tc>
+        <w:tc>
+          <w:tcPr>
+            <w:tcW w:w="3240" w:type="dxa"/>
+            <w:vAlign w:val="center"/>
+          </w:tcPr>
+          <w:p>
+            <w:pPr>
+              <w:jc w:val="center"/>
+            </w:pPr>
+          </w:p>
+        </w:tc>
+      </w:tr>
+      <w:tr>
+        <w:trPr>
+          <w:trHeight w:val="76"/>
+        </w:trPr>
+        <w:tc>
+          <w:tcPr>
+            <w:tcW w:w="2865" w:type="dxa"/>
+            <w:vMerge/>
+            <w:vAlign w:val="center"/>
+          </w:tcPr>
+          <w:p>
+            <w:pPr>
+              <w:widowControl w:val="0"/>
+              <w:pBdr>
+                <w:top w:val="nil"/>
+                <w:left w:val="nil"/>
+                <w:bottom w:val="nil"/>
+                <w:right w:val="nil"/>
+                <w:between w:val="nil"/>
+              </w:pBdr>
+              <w:spacing w:after="0" w:line="276" w:lineRule="auto"/>
+            </w:pPr>
+          </w:p>
+        </w:tc>
+        <w:tc>
+          <w:tcPr>
+            <w:tcW w:w="1860" w:type="dxa"/>
+            <w:vAlign w:val="center"/>
+          </w:tcPr>
+          <w:p>
+            <w:pPr>
+              <w:jc w:val="center"/>
+            </w:pPr>
+            <w:proofErr w:type="spellStart"/>
+            <w:r>
+              <w:t>numSemillas</w:t>
+            </w:r>
+            <w:proofErr w:type="spellEnd"/>
+          </w:p>
+        </w:tc>
+        <w:tc>
+          <w:tcPr>
+            <w:tcW w:w="1395" w:type="dxa"/>
+            <w:vAlign w:val="center"/>
+          </w:tcPr>
+          <w:p>
+            <w:pPr>
+              <w:jc w:val="center"/>
+            </w:pPr>
+            <w:proofErr w:type="spellStart"/>
+            <w:r>
+              <w:t>int</w:t>
+            </w:r>
+            <w:proofErr w:type="spellEnd"/>
+          </w:p>
+        </w:tc>
+        <w:tc>
+          <w:tcPr>
+            <w:tcW w:w="3240" w:type="dxa"/>
+            <w:vAlign w:val="center"/>
+          </w:tcPr>
+          <w:p>
+            <w:pPr>
+              <w:jc w:val="center"/>
+            </w:pPr>
+            <w:r>
+              <w:t xml:space="preserve">Cantidad de </w:t>
+            </w:r>
+            <w:proofErr w:type="spellStart"/>
+            <w:r>
+              <w:t>simllas</w:t>
+            </w:r>
+            <w:proofErr w:type="spellEnd"/>
+            <w:r>
+              <w:t xml:space="preserve"> &lt;(</w:t>
+            </w:r>
+            <w:proofErr w:type="spellStart"/>
+            <w:r>
+              <w:t>numColumnas</w:t>
+            </w:r>
+            <w:proofErr w:type="spellEnd"/>
+            <w:r>
+              <w:t>*</w:t>
+            </w:r>
+            <w:proofErr w:type="spellStart"/>
+            <w:r>
+              <w:t>numFilas</w:t>
+            </w:r>
+            <w:proofErr w:type="spellEnd"/>
+            <w:r>
+              <w:t>)-2</w:t>
+            </w:r>
+          </w:p>
+        </w:tc>
+      </w:tr>
+      <w:tr>
+        <w:trPr>
+          <w:trHeight w:val="76"/>
+        </w:trPr>
+        <w:tc>
+          <w:tcPr>
+            <w:tcW w:w="2865" w:type="dxa"/>
+            <w:vMerge/>
+            <w:vAlign w:val="center"/>
+          </w:tcPr>
+          <w:p>
+            <w:pPr>
+              <w:widowControl w:val="0"/>
+              <w:pBdr>
+                <w:top w:val="nil"/>
+                <w:left w:val="nil"/>
+                <w:bottom w:val="nil"/>
+                <w:right w:val="nil"/>
+                <w:between w:val="nil"/>
+              </w:pBdr>
+              <w:spacing w:after="0" w:line="276" w:lineRule="auto"/>
+            </w:pPr>
+          </w:p>
+        </w:tc>
+        <w:tc>
+          <w:tcPr>
+            <w:tcW w:w="1860" w:type="dxa"/>
+            <w:vAlign w:val="center"/>
+          </w:tcPr>
+          <w:p>
+            <w:pPr>
+              <w:jc w:val="center"/>
+            </w:pPr>
+            <w:proofErr w:type="spellStart"/>
+            <w:r>
+              <w:t>numPortales</w:t>
+            </w:r>
+            <w:proofErr w:type="spellEnd"/>
+          </w:p>
+        </w:tc>
+        <w:tc>
+          <w:tcPr>
+            <w:tcW w:w="1395" w:type="dxa"/>
+            <w:vAlign w:val="center"/>
+          </w:tcPr>
+          <w:p>
+            <w:pPr>
+              <w:jc w:val="center"/>
+            </w:pPr>
+            <w:proofErr w:type="spellStart"/>
+            <w:r>
+              <w:t>int</w:t>
+            </w:r>
+            <w:proofErr w:type="spellEnd"/>
+          </w:p>
+        </w:tc>
+        <w:tc>
+          <w:tcPr>
+            <w:tcW w:w="3240" w:type="dxa"/>
+            <w:vAlign w:val="center"/>
+          </w:tcPr>
+          <w:p>
+            <w:pPr>
+              <w:jc w:val="center"/>
+            </w:pPr>
+            <w:r>
+              <w:t>Cantidad de portales &lt; (</w:t>
+            </w:r>
+            <w:proofErr w:type="spellStart"/>
+            <w:r>
+              <w:t>numColumnas</w:t>
+            </w:r>
+            <w:proofErr w:type="spellEnd"/>
+            <w:r>
+              <w:t>*</w:t>
+            </w:r>
+            <w:proofErr w:type="spellStart"/>
+            <w:r>
+              <w:t>numFilas</w:t>
+            </w:r>
+            <w:proofErr w:type="spellEnd"/>
+            <w:r>
+              <w:t>)</w:t>
+            </w:r>
+            <w:r>
+              <w:t>/2</w:t>
+            </w:r>
+          </w:p>
+        </w:tc>
+      </w:tr>
+      <w:tr>
+        <w:tc>
+          <w:tcPr>
+            <w:tcW w:w="2865" w:type="dxa"/>
+            <w:vAlign w:val="center"/>
+          </w:tcPr>
+          <w:p>
+            <w:pPr>
+              <w:jc w:val="center"/>
+              <w:rPr>
+                <w:b/>
+              </w:rPr>
+            </w:pPr>
+            <w:r>
+              <w:rPr>
+                <w:b/>
+              </w:rPr>
+              <w:t>Actividades generales necesarias para obtener los resultados</w:t>
+            </w:r>
+          </w:p>
+        </w:tc>
+        <w:tc>
+          <w:tcPr>
+            <w:tcW w:w="6495" w:type="dxa"/>
+            <w:gridSpan w:val="3"/>
+            <w:vAlign w:val="center"/>
+          </w:tcPr>
+          <w:p>
+            <w:pPr>
+              <w:numPr>
+                <w:ilvl w:val="0"/>
+                <w:numId w:val="6"/>
+              </w:numPr>
+            </w:pPr>
+            <w:r>
+              <w:t xml:space="preserve">Ubicar primero a los jugadores para </w:t>
+            </w:r>
+            <w:r>
+              <w:t>evitar que caigan en un portal desde un comienzo</w:t>
+            </w:r>
+          </w:p>
+          <w:p>
+            <w:pPr>
+              <w:numPr>
+                <w:ilvl w:val="0"/>
+                <w:numId w:val="6"/>
+              </w:numPr>
+            </w:pPr>
+            <w:r>
+              <w:t xml:space="preserve">Crear el tablero </w:t>
+            </w:r>
+            <w:r>
+              <w:t xml:space="preserve">de </w:t>
+            </w:r>
+            <w:r>
+              <w:t xml:space="preserve">forma </w:t>
+            </w:r>
+            <w:r>
+              <w:t>que todas las casillas estén consecutivas</w:t>
+            </w:r>
+          </w:p>
+        </w:tc>
+      </w:tr>
+      <w:tr>
+        <w:tc>
+          <w:tcPr>
+            <w:tcW w:w="2865" w:type="dxa"/>
+            <w:vAlign w:val="center"/>
+          </w:tcPr>
+          <w:p>
+            <w:pPr>
+              <w:jc w:val="center"/>
+              <w:rPr>
+                <w:b/>
+              </w:rPr>
+            </w:pPr>
+            <w:r>
+              <w:rPr>
+                <w:b/>
+              </w:rPr>
+              <w:t>Resultado o Postcondición</w:t>
+            </w:r>
+          </w:p>
+        </w:tc>
+        <w:tc>
+          <w:tcPr>
+            <w:tcW w:w="6495" w:type="dxa"/>
+            <w:gridSpan w:val="3"/>
+            <w:vAlign w:val="center"/>
+          </w:tcPr>
+          <w:p>
+            <w:pPr>
+              <w:jc w:val="center"/>
+            </w:pPr>
+            <w:r>
+              <w:drawing>
+                <wp:inline distT="0" distB="0" distL="0" distR="0" wp14:anchorId="61889FFE" wp14:editId="516EACBD">
+                  <wp:extent cx="1531753" cy="853514"/>
+                  <wp:effectExtent l="0" t="0" r="0" b="3810"/>
+                  <wp:docPr id="1" name="Imagen 1"/>
+                  <wp:cNvGraphicFramePr>
+                    <a:graphicFrameLocks xmlns:a="http://schemas.openxmlformats.org/drawingml/2006/main" noChangeAspect="1"/>
+                  </wp:cNvGraphicFramePr>
+                  <a:graphic xmlns:a="http://schemas.openxmlformats.org/drawingml/2006/main">
+                    <a:graphicData uri="http://schemas.openxmlformats.org/drawingml/2006/picture">
+                      <pic:pic xmlns:pic="http://schemas.openxmlformats.org/drawingml/2006/picture">
+                        <pic:nvPicPr>
+                          <pic:cNvPr id="1" name=""/>
+                          <pic:cNvPicPr/>
+                        </pic:nvPicPr>
+                        <pic:blipFill>
+                          <a:blip r:embed="rId6"/>
+                          <a:stretch>
+                            <a:fillRect/>
+                          </a:stretch>
+                        </pic:blipFill>
+                        <pic:spPr>
+                          <a:xfrm>
+                            <a:off x="0" y="0"/>
+                            <a:ext cx="1531753" cy="853514"/>
+                          </a:xfrm>
+                          <a:prstGeom prst="rect">
+                            <a:avLst/>
+                          </a:prstGeom>
+                        </pic:spPr>
+                      </pic:pic>
+                    </a:graphicData>
+                  </a:graphic>
+                </wp:inline>
+              </w:drawing>
+            </w:r>
+          </w:p>
+          <w:p>
+            <w:pPr>
+              <w:jc w:val="center"/>
+            </w:pPr>
+            <w:r>
+              <w:t xml:space="preserve">Un mapa </w:t>
+            </w:r>
+            <w:r>
+              <w:t>mostrando donde están las semillas y los jugadores</w:t>
+            </w:r>
+          </w:p>
+        </w:tc>
+      </w:tr>
+      <w:tr>
+        <w:trPr>
+          <w:trHeight w:val="79"/>
+        </w:trPr>
+        <w:tc>
+          <w:tcPr>
+            <w:tcW w:w="2865" w:type="dxa"/>
+            <w:vMerge w:val="restart"/>
+            <w:vAlign w:val="center"/>
+          </w:tcPr>
+          <w:p>
+            <w:pPr>
               <w:spacing w:line="276" w:lineRule="auto"/>
               <w:jc w:val="center"/>
-            </w:pPr>
-            <w:r>
-              <w:t>Mapa de la sala seleccionada</w:t>
+              <w:rPr>
+                <w:b/>
+              </w:rPr>
+            </w:pPr>
+            <w:r>
+              <w:rPr>
+                <w:b/>
+              </w:rPr>
+              <w:t>Salidas</w:t>
+            </w:r>
+          </w:p>
+        </w:tc>
+        <w:tc>
+          <w:tcPr>
+            <w:tcW w:w="1860" w:type="dxa"/>
+            <w:vAlign w:val="center"/>
+          </w:tcPr>
+          <w:p>
+            <w:pPr>
+              <w:spacing w:line="276" w:lineRule="auto"/>
+              <w:jc w:val="center"/>
+              <w:rPr>
+                <w:b/>
+              </w:rPr>
+            </w:pPr>
+            <w:r>
+              <w:rPr>
+                <w:b/>
+              </w:rPr>
+              <w:t>Nombre salida</w:t>
             </w:r>
           </w:p>
         </w:tc>
@@ -913,20 +1156,16 @@
             <w:pPr>
               <w:spacing w:line="276" w:lineRule="auto"/>
               <w:jc w:val="center"/>
-            </w:pPr>
-            <w:proofErr w:type="spellStart"/>
-            <w:r>
-              <w:t>Stage</w:t>
-            </w:r>
-            <w:proofErr w:type="spellEnd"/>
-            <w:r>
-              <w:t xml:space="preserve"> </w:t>
-            </w:r>
-            <w:proofErr w:type="spellStart"/>
-            <w:r>
-              <w:t>Javafx</w:t>
-            </w:r>
-            <w:proofErr w:type="spellEnd"/>
+              <w:rPr>
+                <w:b/>
+              </w:rPr>
+            </w:pPr>
+            <w:r>
+              <w:rPr>
+                <w:b/>
+              </w:rPr>
+              <w:t>Tipo de dato</w:t>
+            </w:r>
           </w:p>
         </w:tc>
         <w:tc>
@@ -940,7 +1179,83 @@
               <w:jc w:val="center"/>
             </w:pPr>
             <w:r>
-              <w:t>Si no ocurre una excepción en el proceso de registro o en la selección de visualización de sala.</w:t>
+              <w:rPr>
+                <w:b/>
+              </w:rPr>
+              <w:t>Condición de selección o repetición</w:t>
+            </w:r>
+          </w:p>
+        </w:tc>
+      </w:tr>
+      <w:tr>
+        <w:trPr>
+          <w:trHeight w:val="76"/>
+        </w:trPr>
+        <w:tc>
+          <w:tcPr>
+            <w:tcW w:w="2865" w:type="dxa"/>
+            <w:vMerge/>
+            <w:vAlign w:val="center"/>
+          </w:tcPr>
+          <w:p>
+            <w:pPr>
+              <w:widowControl w:val="0"/>
+              <w:pBdr>
+                <w:top w:val="nil"/>
+                <w:left w:val="nil"/>
+                <w:bottom w:val="nil"/>
+                <w:right w:val="nil"/>
+                <w:between w:val="nil"/>
+              </w:pBdr>
+              <w:spacing w:after="0" w:line="276" w:lineRule="auto"/>
+            </w:pPr>
+          </w:p>
+        </w:tc>
+        <w:tc>
+          <w:tcPr>
+            <w:tcW w:w="1860" w:type="dxa"/>
+            <w:vAlign w:val="center"/>
+          </w:tcPr>
+          <w:p>
+            <w:pPr>
+              <w:spacing w:line="276" w:lineRule="auto"/>
+              <w:jc w:val="center"/>
+            </w:pPr>
+            <w:r>
+              <w:t>mapa</w:t>
+            </w:r>
+          </w:p>
+        </w:tc>
+        <w:tc>
+          <w:tcPr>
+            <w:tcW w:w="1395" w:type="dxa"/>
+            <w:vAlign w:val="center"/>
+          </w:tcPr>
+          <w:p>
+            <w:pPr>
+              <w:spacing w:line="276" w:lineRule="auto"/>
+              <w:jc w:val="center"/>
+            </w:pPr>
+            <w:r>
+              <w:t>S</w:t>
+            </w:r>
+            <w:r>
+              <w:t>tring</w:t>
+            </w:r>
+          </w:p>
+        </w:tc>
+        <w:tc>
+          <w:tcPr>
+            <w:tcW w:w="3240" w:type="dxa"/>
+            <w:vAlign w:val="center"/>
+          </w:tcPr>
+          <w:p>
+            <w:pPr>
+              <w:spacing w:line="276" w:lineRule="auto"/>
+              <w:jc w:val="center"/>
+            </w:pPr>
+            <w:r>
+              <w:t>N/A</w:t>
             </w:r>
           </w:p>
         </w:tc>
@@ -1175,7 +1490,7 @@
               <w:jc w:val="center"/>
             </w:pPr>
             <w:r>
-              <w:t>Número de identificación (cédula)</w:t>
+              <w:t>acción</w:t>
             </w:r>
           </w:p>
         </w:tc>
@@ -1190,7 +1505,7 @@
             </w:pPr>
             <w:proofErr w:type="spellStart"/>
             <w:r>
-              <w:t>String</w:t>
+              <w:t>int</w:t>
             </w:r>
             <w:proofErr w:type="spellEnd"/>
           </w:p>
@@ -1205,7 +1520,7 @@
               <w:jc w:val="center"/>
             </w:pPr>
             <w:r>
-              <w:t>Que cumpla con el formato requerido.</w:t>
+              <w:t>Verificar que sea una opción posible</w:t>
             </w:r>
           </w:p>
         </w:tc>
@@ -1245,29 +1560,7 @@
               </w:numPr>
             </w:pPr>
             <w:r>
-              <w:t>Revisar que el campo que haya introducido el usuario en el inicio de sesión esté lleno y cumpla con las condiciones de selección.</w:t>
-            </w:r>
-          </w:p>
-          <w:p>
-            <w:pPr>
-              <w:numPr>
-                <w:ilvl w:val="0"/>
-                <w:numId w:val="5"/>
-              </w:numPr>
-            </w:pPr>
-            <w:r>
-              <w:t>Comparar la cédula introducida por el usuario con las que se tienen serializadas en los archivos.</w:t>
-            </w:r>
-          </w:p>
-          <w:p>
-            <w:pPr>
-              <w:numPr>
-                <w:ilvl w:val="0"/>
-                <w:numId w:val="5"/>
-              </w:numPr>
-            </w:pPr>
-            <w:r>
-              <w:t>Si coincide, dejar entrar al usuario al sistema.</w:t>
+              <w:t>El usuario tendrá que elegir entre las opciones que se le muestran en pantalla</w:t>
             </w:r>
           </w:p>
         </w:tc>
@@ -1304,7 +1597,21 @@
               <w:jc w:val="center"/>
             </w:pPr>
             <w:r>
-              <w:t>Entrada al sistema por parte de personal de bienestar universitario.</w:t>
+              <w:t xml:space="preserve">Dependiendo de la </w:t>
+            </w:r>
+            <w:proofErr w:type="spellStart"/>
+            <w:r>
+              <w:t>accion</w:t>
+            </w:r>
+            <w:proofErr w:type="spellEnd"/>
+            <w:r>
+              <w:t xml:space="preserve"> de la persona se van hacer diferentes cosas</w:t>
+            </w:r>
+            <w:r>
+              <w:t>, ya sea tirar un dado, ver el mapa, ver los portales, ver los puntos y hasta finalizar el juego</w:t>
+            </w:r>
+            <w:r>
+              <w:t>.</w:t>
             </w:r>
           </w:p>
         </w:tc>
@@ -1696,7 +2003,7 @@
               <w:jc w:val="center"/>
             </w:pPr>
             <w:r>
-              <w:t>Fecha y hora</w:t>
+              <w:t>avanza</w:t>
             </w:r>
           </w:p>
         </w:tc>
@@ -1709,9 +2016,11 @@
             <w:pPr>
               <w:jc w:val="center"/>
             </w:pPr>
-            <w:r>
-              <w:t>Date</w:t>
-            </w:r>
+            <w:proofErr w:type="spellStart"/>
+            <w:r>
+              <w:t>int</w:t>
+            </w:r>
+            <w:proofErr w:type="spellEnd"/>
           </w:p>
         </w:tc>
         <w:tc>
@@ -1724,7 +2033,185 @@
               <w:jc w:val="center"/>
             </w:pPr>
             <w:r>
-              <w:t>Que cumpla con el formato de fecha estándar</w:t>
+              <w:t>La opción tendrá que ser 1 o 2</w:t>
+            </w:r>
+          </w:p>
+        </w:tc>
+      </w:tr>
+      <w:tr>
+        <w:tc>
+          <w:tcPr>
+            <w:tcW w:w="2865" w:type="dxa"/>
+            <w:vAlign w:val="center"/>
+          </w:tcPr>
+          <w:p>
+            <w:pPr>
+              <w:jc w:val="center"/>
+              <w:rPr>
+                <w:b/>
+              </w:rPr>
+            </w:pPr>
+            <w:r>
+              <w:rPr>
+                <w:b/>
+              </w:rPr>
+              <w:t>Actividades generales necesarias para obtener los resultados</w:t>
+            </w:r>
+          </w:p>
+        </w:tc>
+        <w:tc>
+          <w:tcPr>
+            <w:tcW w:w="6495" w:type="dxa"/>
+            <w:gridSpan w:val="3"/>
+            <w:vAlign w:val="center"/>
+          </w:tcPr>
+          <w:p>
+            <w:pPr>
+              <w:numPr>
+                <w:ilvl w:val="0"/>
+                <w:numId w:val="1"/>
+              </w:numPr>
+            </w:pPr>
+            <w:r>
+              <w:t xml:space="preserve">Se recibirá </w:t>
+            </w:r>
+            <w:r>
+              <w:t xml:space="preserve">la opción y se moverá al usuario que esta tirando en el turno </w:t>
+            </w:r>
+            <w:r>
+              <w:t xml:space="preserve">hacia la derecha o izquierda dependiendo de lo que haya seleccionado </w:t>
+            </w:r>
+          </w:p>
+        </w:tc>
+      </w:tr>
+      <w:tr>
+        <w:tc>
+          <w:tcPr>
+            <w:tcW w:w="2865" w:type="dxa"/>
+            <w:vAlign w:val="center"/>
+          </w:tcPr>
+          <w:p>
+            <w:pPr>
+              <w:jc w:val="center"/>
+              <w:rPr>
+                <w:b/>
+              </w:rPr>
+            </w:pPr>
+            <w:r>
+              <w:rPr>
+                <w:b/>
+              </w:rPr>
+              <w:t>Resultado o Postcondición</w:t>
+            </w:r>
+          </w:p>
+        </w:tc>
+        <w:tc>
+          <w:tcPr>
+            <w:tcW w:w="6495" w:type="dxa"/>
+            <w:gridSpan w:val="3"/>
+            <w:vAlign w:val="center"/>
+          </w:tcPr>
+          <w:p>
+            <w:pPr>
+              <w:jc w:val="center"/>
+            </w:pPr>
+            <w:r>
+              <w:t xml:space="preserve">Nodo del comienzo con el atributo de </w:t>
+            </w:r>
+            <w:proofErr w:type="spellStart"/>
+            <w:r>
+              <w:t>arraylist</w:t>
+            </w:r>
+            <w:proofErr w:type="spellEnd"/>
+            <w:r>
+              <w:t xml:space="preserve"> con un usuario menos</w:t>
+            </w:r>
+          </w:p>
+        </w:tc>
+      </w:tr>
+      <w:tr>
+        <w:trPr>
+          <w:trHeight w:val="79"/>
+        </w:trPr>
+        <w:tc>
+          <w:tcPr>
+            <w:tcW w:w="2865" w:type="dxa"/>
+            <w:vMerge w:val="restart"/>
+            <w:vAlign w:val="center"/>
+          </w:tcPr>
+          <w:p>
+            <w:pPr>
+              <w:spacing w:line="276" w:lineRule="auto"/>
+              <w:jc w:val="center"/>
+              <w:rPr>
+                <w:b/>
+              </w:rPr>
+            </w:pPr>
+            <w:r>
+              <w:rPr>
+                <w:b/>
+              </w:rPr>
+              <w:t>Salidas</w:t>
+            </w:r>
+          </w:p>
+        </w:tc>
+        <w:tc>
+          <w:tcPr>
+            <w:tcW w:w="1860" w:type="dxa"/>
+            <w:vAlign w:val="center"/>
+          </w:tcPr>
+          <w:p>
+            <w:pPr>
+              <w:spacing w:line="276" w:lineRule="auto"/>
+              <w:jc w:val="center"/>
+              <w:rPr>
+                <w:b/>
+              </w:rPr>
+            </w:pPr>
+            <w:r>
+              <w:rPr>
+                <w:b/>
+              </w:rPr>
+              <w:t>Nombre salida</w:t>
+            </w:r>
+          </w:p>
+        </w:tc>
+        <w:tc>
+          <w:tcPr>
+            <w:tcW w:w="1395" w:type="dxa"/>
+            <w:vAlign w:val="center"/>
+          </w:tcPr>
+          <w:p>
+            <w:pPr>
+              <w:spacing w:line="276" w:lineRule="auto"/>
+              <w:jc w:val="center"/>
+              <w:rPr>
+                <w:b/>
+              </w:rPr>
+            </w:pPr>
+            <w:r>
+              <w:rPr>
+                <w:b/>
+              </w:rPr>
+              <w:t>Tipo de dato</w:t>
+            </w:r>
+          </w:p>
+        </w:tc>
+        <w:tc>
+          <w:tcPr>
+            <w:tcW w:w="3240" w:type="dxa"/>
+            <w:vAlign w:val="center"/>
+          </w:tcPr>
+          <w:p>
+            <w:pPr>
+              <w:spacing w:line="276" w:lineRule="auto"/>
+              <w:jc w:val="center"/>
+            </w:pPr>
+            <w:r>
+              <w:rPr>
+                <w:b/>
+              </w:rPr>
+              <w:t>Condición de selección o repetición</w:t>
             </w:r>
           </w:p>
         </w:tc>
@@ -1760,10 +2247,11 @@
           </w:tcPr>
           <w:p>
             <w:pPr>
-              <w:jc w:val="center"/>
-            </w:pPr>
-            <w:r>
-              <w:t>Título</w:t>
+              <w:spacing w:line="276" w:lineRule="auto"/>
+              <w:jc w:val="center"/>
+            </w:pPr>
+            <w:r>
+              <w:t>N/A</w:t>
             </w:r>
           </w:p>
         </w:tc>
@@ -1774,13 +2262,12 @@
           </w:tcPr>
           <w:p>
             <w:pPr>
-              <w:jc w:val="center"/>
-            </w:pPr>
-            <w:proofErr w:type="spellStart"/>
-            <w:r>
-              <w:t>String</w:t>
-            </w:r>
-            <w:proofErr w:type="spellEnd"/>
+              <w:spacing w:line="276" w:lineRule="auto"/>
+              <w:jc w:val="center"/>
+            </w:pPr>
+            <w:r>
+              <w:t>N/A</w:t>
+            </w:r>
           </w:p>
         </w:tc>
         <w:tc>
@@ -1790,396 +2277,11 @@
           </w:tcPr>
           <w:p>
             <w:pPr>
+              <w:spacing w:line="276" w:lineRule="auto"/>
               <w:jc w:val="center"/>
             </w:pPr>
             <w:r>
               <w:t>N/A</w:t>
-            </w:r>
-          </w:p>
-        </w:tc>
-      </w:tr>
-      <w:tr>
-        <w:trPr>
-          <w:trHeight w:val="76"/>
-        </w:trPr>
-        <w:tc>
-          <w:tcPr>
-            <w:tcW w:w="2865" w:type="dxa"/>
-            <w:vMerge/>
-            <w:vAlign w:val="center"/>
-          </w:tcPr>
-          <w:p>
-            <w:pPr>
-              <w:widowControl w:val="0"/>
-              <w:pBdr>
-                <w:top w:val="nil"/>
-                <w:left w:val="nil"/>
-                <w:bottom w:val="nil"/>
-                <w:right w:val="nil"/>
-                <w:between w:val="nil"/>
-              </w:pBdr>
-              <w:spacing w:after="0" w:line="276" w:lineRule="auto"/>
-            </w:pPr>
-          </w:p>
-        </w:tc>
-        <w:tc>
-          <w:tcPr>
-            <w:tcW w:w="1860" w:type="dxa"/>
-            <w:vAlign w:val="center"/>
-          </w:tcPr>
-          <w:p>
-            <w:pPr>
-              <w:jc w:val="center"/>
-            </w:pPr>
-            <w:r>
-              <w:t>Duración</w:t>
-            </w:r>
-          </w:p>
-        </w:tc>
-        <w:tc>
-          <w:tcPr>
-            <w:tcW w:w="1395" w:type="dxa"/>
-            <w:vAlign w:val="center"/>
-          </w:tcPr>
-          <w:p>
-            <w:pPr>
-              <w:jc w:val="center"/>
-            </w:pPr>
-            <w:proofErr w:type="spellStart"/>
-            <w:r>
-              <w:t>String</w:t>
-            </w:r>
-            <w:proofErr w:type="spellEnd"/>
-          </w:p>
-        </w:tc>
-        <w:tc>
-          <w:tcPr>
-            <w:tcW w:w="3240" w:type="dxa"/>
-            <w:vAlign w:val="center"/>
-          </w:tcPr>
-          <w:p>
-            <w:pPr>
-              <w:jc w:val="center"/>
-            </w:pPr>
-            <w:r>
-              <w:t>Que cumpla el formato de horas, minutos.</w:t>
-            </w:r>
-          </w:p>
-        </w:tc>
-      </w:tr>
-      <w:tr>
-        <w:trPr>
-          <w:trHeight w:val="76"/>
-        </w:trPr>
-        <w:tc>
-          <w:tcPr>
-            <w:tcW w:w="2865" w:type="dxa"/>
-            <w:vMerge/>
-            <w:vAlign w:val="center"/>
-          </w:tcPr>
-          <w:p>
-            <w:pPr>
-              <w:widowControl w:val="0"/>
-              <w:pBdr>
-                <w:top w:val="nil"/>
-                <w:left w:val="nil"/>
-                <w:bottom w:val="nil"/>
-                <w:right w:val="nil"/>
-                <w:between w:val="nil"/>
-              </w:pBdr>
-              <w:spacing w:after="0" w:line="276" w:lineRule="auto"/>
-            </w:pPr>
-          </w:p>
-        </w:tc>
-        <w:tc>
-          <w:tcPr>
-            <w:tcW w:w="1860" w:type="dxa"/>
-            <w:vAlign w:val="center"/>
-          </w:tcPr>
-          <w:p>
-            <w:pPr>
-              <w:jc w:val="center"/>
-            </w:pPr>
-            <w:r>
-              <w:t>Sala</w:t>
-            </w:r>
-          </w:p>
-        </w:tc>
-        <w:tc>
-          <w:tcPr>
-            <w:tcW w:w="1395" w:type="dxa"/>
-            <w:vAlign w:val="center"/>
-          </w:tcPr>
-          <w:p>
-            <w:pPr>
-              <w:jc w:val="center"/>
-            </w:pPr>
-            <w:proofErr w:type="spellStart"/>
-            <w:r>
-              <w:t>String</w:t>
-            </w:r>
-            <w:proofErr w:type="spellEnd"/>
-          </w:p>
-        </w:tc>
-        <w:tc>
-          <w:tcPr>
-            <w:tcW w:w="3240" w:type="dxa"/>
-            <w:vAlign w:val="center"/>
-          </w:tcPr>
-          <w:p>
-            <w:pPr>
-              <w:jc w:val="center"/>
-            </w:pPr>
-            <w:r>
-              <w:t>Dentro de las existentes, sin repetir sala en un horario específico.</w:t>
-            </w:r>
-          </w:p>
-        </w:tc>
-      </w:tr>
-      <w:tr>
-        <w:tc>
-          <w:tcPr>
-            <w:tcW w:w="2865" w:type="dxa"/>
-            <w:vAlign w:val="center"/>
-          </w:tcPr>
-          <w:p>
-            <w:pPr>
-              <w:jc w:val="center"/>
-              <w:rPr>
-                <w:b/>
-              </w:rPr>
-            </w:pPr>
-            <w:r>
-              <w:rPr>
-                <w:b/>
-              </w:rPr>
-              <w:t>Actividades generales necesarias para obtener los resultados</w:t>
-            </w:r>
-          </w:p>
-        </w:tc>
-        <w:tc>
-          <w:tcPr>
-            <w:tcW w:w="6495" w:type="dxa"/>
-            <w:gridSpan w:val="3"/>
-            <w:vAlign w:val="center"/>
-          </w:tcPr>
-          <w:p>
-            <w:pPr>
-              <w:numPr>
-                <w:ilvl w:val="0"/>
-                <w:numId w:val="1"/>
-              </w:numPr>
-              <w:spacing w:after="0"/>
-            </w:pPr>
-            <w:r>
-              <w:t>Recibir los datos de la nueva función y verificar que cumplan con las condiciones de selección especificadas.</w:t>
-            </w:r>
-          </w:p>
-          <w:p>
-            <w:pPr>
-              <w:numPr>
-                <w:ilvl w:val="0"/>
-                <w:numId w:val="1"/>
-              </w:numPr>
-            </w:pPr>
-            <w:r>
-              <w:t>Actualizar el estado de la sala con los datos de la nueva función.</w:t>
-            </w:r>
-          </w:p>
-        </w:tc>
-      </w:tr>
-      <w:tr>
-        <w:tc>
-          <w:tcPr>
-            <w:tcW w:w="2865" w:type="dxa"/>
-            <w:vAlign w:val="center"/>
-          </w:tcPr>
-          <w:p>
-            <w:pPr>
-              <w:jc w:val="center"/>
-              <w:rPr>
-                <w:b/>
-              </w:rPr>
-            </w:pPr>
-            <w:r>
-              <w:rPr>
-                <w:b/>
-              </w:rPr>
-              <w:t>Resultado o Postcondición</w:t>
-            </w:r>
-          </w:p>
-        </w:tc>
-        <w:tc>
-          <w:tcPr>
-            <w:tcW w:w="6495" w:type="dxa"/>
-            <w:gridSpan w:val="3"/>
-            <w:vAlign w:val="center"/>
-          </w:tcPr>
-          <w:p>
-            <w:pPr>
-              <w:jc w:val="center"/>
-            </w:pPr>
-            <w:r>
-              <w:t>Nueva función creada en la sala especificada.</w:t>
-            </w:r>
-          </w:p>
-        </w:tc>
-      </w:tr>
-      <w:tr>
-        <w:trPr>
-          <w:trHeight w:val="79"/>
-        </w:trPr>
-        <w:tc>
-          <w:tcPr>
-            <w:tcW w:w="2865" w:type="dxa"/>
-            <w:vMerge w:val="restart"/>
-            <w:vAlign w:val="center"/>
-          </w:tcPr>
-          <w:p>
-            <w:pPr>
-              <w:spacing w:line="276" w:lineRule="auto"/>
-              <w:jc w:val="center"/>
-              <w:rPr>
-                <w:b/>
-              </w:rPr>
-            </w:pPr>
-            <w:r>
-              <w:rPr>
-                <w:b/>
-              </w:rPr>
-              <w:t>Salidas</w:t>
-            </w:r>
-          </w:p>
-        </w:tc>
-        <w:tc>
-          <w:tcPr>
-            <w:tcW w:w="1860" w:type="dxa"/>
-            <w:vAlign w:val="center"/>
-          </w:tcPr>
-          <w:p>
-            <w:pPr>
-              <w:spacing w:line="276" w:lineRule="auto"/>
-              <w:jc w:val="center"/>
-              <w:rPr>
-                <w:b/>
-              </w:rPr>
-            </w:pPr>
-            <w:r>
-              <w:rPr>
-                <w:b/>
-              </w:rPr>
-              <w:t>Nombre salida</w:t>
-            </w:r>
-          </w:p>
-        </w:tc>
-        <w:tc>
-          <w:tcPr>
-            <w:tcW w:w="1395" w:type="dxa"/>
-            <w:vAlign w:val="center"/>
-          </w:tcPr>
-          <w:p>
-            <w:pPr>
-              <w:spacing w:line="276" w:lineRule="auto"/>
-              <w:jc w:val="center"/>
-              <w:rPr>
-                <w:b/>
-              </w:rPr>
-            </w:pPr>
-            <w:r>
-              <w:rPr>
-                <w:b/>
-              </w:rPr>
-              <w:t>Tipo de dato</w:t>
-            </w:r>
-          </w:p>
-        </w:tc>
-        <w:tc>
-          <w:tcPr>
-            <w:tcW w:w="3240" w:type="dxa"/>
-            <w:vAlign w:val="center"/>
-          </w:tcPr>
-          <w:p>
-            <w:pPr>
-              <w:spacing w:line="276" w:lineRule="auto"/>
-              <w:jc w:val="center"/>
-            </w:pPr>
-            <w:r>
-              <w:rPr>
-                <w:b/>
-              </w:rPr>
-              <w:t>Condición de selección o repetición</w:t>
-            </w:r>
-          </w:p>
-        </w:tc>
-      </w:tr>
-      <w:tr>
-        <w:trPr>
-          <w:trHeight w:val="76"/>
-        </w:trPr>
-        <w:tc>
-          <w:tcPr>
-            <w:tcW w:w="2865" w:type="dxa"/>
-            <w:vMerge/>
-            <w:vAlign w:val="center"/>
-          </w:tcPr>
-          <w:p>
-            <w:pPr>
-              <w:widowControl w:val="0"/>
-              <w:pBdr>
-                <w:top w:val="nil"/>
-                <w:left w:val="nil"/>
-                <w:bottom w:val="nil"/>
-                <w:right w:val="nil"/>
-                <w:between w:val="nil"/>
-              </w:pBdr>
-              <w:spacing w:after="0" w:line="276" w:lineRule="auto"/>
-            </w:pPr>
-          </w:p>
-        </w:tc>
-        <w:tc>
-          <w:tcPr>
-            <w:tcW w:w="1860" w:type="dxa"/>
-            <w:vAlign w:val="center"/>
-          </w:tcPr>
-          <w:p>
-            <w:pPr>
-              <w:spacing w:line="276" w:lineRule="auto"/>
-              <w:jc w:val="center"/>
-            </w:pPr>
-            <w:r>
-              <w:t>Función</w:t>
-            </w:r>
-          </w:p>
-        </w:tc>
-        <w:tc>
-          <w:tcPr>
-            <w:tcW w:w="1395" w:type="dxa"/>
-            <w:vAlign w:val="center"/>
-          </w:tcPr>
-          <w:p>
-            <w:pPr>
-              <w:spacing w:line="276" w:lineRule="auto"/>
-              <w:jc w:val="center"/>
-            </w:pPr>
-            <w:proofErr w:type="spellStart"/>
-            <w:r>
-              <w:t>Function</w:t>
-            </w:r>
-            <w:proofErr w:type="spellEnd"/>
-          </w:p>
-        </w:tc>
-        <w:tc>
-          <w:tcPr>
-            <w:tcW w:w="3240" w:type="dxa"/>
-            <w:vAlign w:val="center"/>
-          </w:tcPr>
-          <w:p>
-            <w:pPr>
-              <w:spacing w:line="276" w:lineRule="auto"/>
-              <w:jc w:val="center"/>
-            </w:pPr>
-            <w:r>
-              <w:t>Que no entre en conflicto con el horario de otra función previamente registrada.</w:t>
             </w:r>
           </w:p>
         </w:tc>
@@ -2194,12 +2296,44 @@
       <w:bookmarkStart w:id="1" w:name="_kjtzb4biz0de" w:colFirst="0" w:colLast="0"/>
       <w:bookmarkEnd w:id="0"/>
       <w:bookmarkEnd w:id="1"/>
+    </w:p>
+    <w:p>
+      <w:pPr>
+        <w:pStyle w:val="Ttulo2"/>
+        <w:spacing w:after="240"/>
+      </w:pPr>
+    </w:p>
+    <w:p>
+      <w:pPr>
+        <w:pStyle w:val="Ttulo2"/>
+        <w:spacing w:after="240"/>
+      </w:pPr>
+    </w:p>
+    <w:p>
+      <w:pPr>
+        <w:pStyle w:val="Ttulo2"/>
+        <w:spacing w:after="240"/>
+      </w:pPr>
+    </w:p>
+    <w:p>
+      <w:pPr>
+        <w:pStyle w:val="Ttulo2"/>
+        <w:spacing w:after="240"/>
+      </w:pPr>
+    </w:p>
+    <w:p>
+      <w:pPr>
+        <w:pStyle w:val="Ttulo2"/>
+        <w:spacing w:after="240"/>
+      </w:pPr>
+    </w:p>
+    <w:p>
+      <w:pPr>
+        <w:pStyle w:val="Ttulo2"/>
+        <w:spacing w:after="240"/>
+      </w:pPr>
       <w:r>
-        <w:lastRenderedPageBreak/>
-        <w:t xml:space="preserve">Requerimiento funcional </w:t>
-      </w:r>
-      <w:r>
-        <w:t>4</w:t>
+        <w:t>Requerimiento funcional 4</w:t>
       </w:r>
     </w:p>
     <w:tbl>
@@ -2254,13 +2388,7 @@
               <w:jc w:val="center"/>
             </w:pPr>
             <w:r>
-              <w:t>R</w:t>
-            </w:r>
-            <w:r>
-              <w:t>4</w:t>
-            </w:r>
-            <w:r>
-              <w:t>: Ver el tablero</w:t>
+              <w:t>R4: Ver el tablero</w:t>
             </w:r>
           </w:p>
         </w:tc>
@@ -2421,7 +2549,7 @@
               <w:jc w:val="center"/>
             </w:pPr>
             <w:r>
-              <w:t>Fecha y hora</w:t>
+              <w:t>N/A</w:t>
             </w:r>
           </w:p>
         </w:tc>
@@ -2435,7 +2563,7 @@
               <w:jc w:val="center"/>
             </w:pPr>
             <w:r>
-              <w:t>Date</w:t>
+              <w:t>N/A</w:t>
             </w:r>
           </w:p>
         </w:tc>
@@ -2449,7 +2577,186 @@
               <w:jc w:val="center"/>
             </w:pPr>
             <w:r>
-              <w:t>Que cumpla con el formato de fecha estándar</w:t>
+              <w:t>N/A</w:t>
+            </w:r>
+          </w:p>
+        </w:tc>
+      </w:tr>
+      <w:tr>
+        <w:tc>
+          <w:tcPr>
+            <w:tcW w:w="2865" w:type="dxa"/>
+            <w:vAlign w:val="center"/>
+          </w:tcPr>
+          <w:p>
+            <w:pPr>
+              <w:jc w:val="center"/>
+              <w:rPr>
+                <w:b/>
+              </w:rPr>
+            </w:pPr>
+            <w:r>
+              <w:rPr>
+                <w:b/>
+              </w:rPr>
+              <w:t>Actividades generales necesarias para obtener los resultados</w:t>
+            </w:r>
+          </w:p>
+        </w:tc>
+        <w:tc>
+          <w:tcPr>
+            <w:tcW w:w="6495" w:type="dxa"/>
+            <w:gridSpan w:val="3"/>
+            <w:vAlign w:val="center"/>
+          </w:tcPr>
+          <w:p>
+            <w:pPr>
+              <w:pStyle w:val="Prrafodelista"/>
+              <w:numPr>
+                <w:ilvl w:val="0"/>
+                <w:numId w:val="14"/>
+              </w:numPr>
+            </w:pPr>
+            <w:r>
+              <w:t xml:space="preserve">Verificar donde se encuentran los usuarios y las semillas para poder </w:t>
+            </w:r>
+            <w:r>
+              <w:t xml:space="preserve">remplazar el numero de la casilla </w:t>
+            </w:r>
+            <w:r>
+              <w:t xml:space="preserve">con * si hay semillas, “M” si esta </w:t>
+            </w:r>
+            <w:proofErr w:type="spellStart"/>
+            <w:r>
+              <w:t>Morty</w:t>
+            </w:r>
+            <w:proofErr w:type="spellEnd"/>
+            <w:r>
+              <w:t>, “R” si esta Rick, y “B” si están ambos</w:t>
+            </w:r>
+          </w:p>
+        </w:tc>
+      </w:tr>
+      <w:tr>
+        <w:tc>
+          <w:tcPr>
+            <w:tcW w:w="2865" w:type="dxa"/>
+            <w:vAlign w:val="center"/>
+          </w:tcPr>
+          <w:p>
+            <w:pPr>
+              <w:jc w:val="center"/>
+              <w:rPr>
+                <w:b/>
+              </w:rPr>
+            </w:pPr>
+            <w:r>
+              <w:rPr>
+                <w:b/>
+              </w:rPr>
+              <w:t>Resultado o Postcondición</w:t>
+            </w:r>
+          </w:p>
+        </w:tc>
+        <w:tc>
+          <w:tcPr>
+            <w:tcW w:w="6495" w:type="dxa"/>
+            <w:gridSpan w:val="3"/>
+            <w:vAlign w:val="center"/>
+          </w:tcPr>
+          <w:p>
+            <w:pPr>
+              <w:jc w:val="center"/>
+            </w:pPr>
+            <w:r>
+              <w:t>Mapa creado</w:t>
+            </w:r>
+          </w:p>
+        </w:tc>
+      </w:tr>
+      <w:tr>
+        <w:trPr>
+          <w:trHeight w:val="79"/>
+        </w:trPr>
+        <w:tc>
+          <w:tcPr>
+            <w:tcW w:w="2865" w:type="dxa"/>
+            <w:vMerge w:val="restart"/>
+            <w:vAlign w:val="center"/>
+          </w:tcPr>
+          <w:p>
+            <w:pPr>
+              <w:spacing w:line="276" w:lineRule="auto"/>
+              <w:jc w:val="center"/>
+              <w:rPr>
+                <w:b/>
+              </w:rPr>
+            </w:pPr>
+            <w:r>
+              <w:rPr>
+                <w:b/>
+              </w:rPr>
+              <w:t>Salidas</w:t>
+            </w:r>
+          </w:p>
+        </w:tc>
+        <w:tc>
+          <w:tcPr>
+            <w:tcW w:w="1860" w:type="dxa"/>
+            <w:vAlign w:val="center"/>
+          </w:tcPr>
+          <w:p>
+            <w:pPr>
+              <w:spacing w:line="276" w:lineRule="auto"/>
+              <w:jc w:val="center"/>
+              <w:rPr>
+                <w:b/>
+              </w:rPr>
+            </w:pPr>
+            <w:r>
+              <w:rPr>
+                <w:b/>
+              </w:rPr>
+              <w:t>Nombre salida</w:t>
+            </w:r>
+          </w:p>
+        </w:tc>
+        <w:tc>
+          <w:tcPr>
+            <w:tcW w:w="1395" w:type="dxa"/>
+            <w:vAlign w:val="center"/>
+          </w:tcPr>
+          <w:p>
+            <w:pPr>
+              <w:spacing w:line="276" w:lineRule="auto"/>
+              <w:jc w:val="center"/>
+              <w:rPr>
+                <w:b/>
+              </w:rPr>
+            </w:pPr>
+            <w:r>
+              <w:rPr>
+                <w:b/>
+              </w:rPr>
+              <w:t>Tipo de dato</w:t>
+            </w:r>
+          </w:p>
+        </w:tc>
+        <w:tc>
+          <w:tcPr>
+            <w:tcW w:w="3240" w:type="dxa"/>
+            <w:vAlign w:val="center"/>
+          </w:tcPr>
+          <w:p>
+            <w:pPr>
+              <w:spacing w:line="276" w:lineRule="auto"/>
+              <w:jc w:val="center"/>
+            </w:pPr>
+            <w:r>
+              <w:rPr>
+                <w:b/>
+              </w:rPr>
+              <w:t>Condición de selección o repetición</w:t>
             </w:r>
           </w:p>
         </w:tc>
@@ -2485,10 +2792,11 @@
           </w:tcPr>
           <w:p>
             <w:pPr>
-              <w:jc w:val="center"/>
-            </w:pPr>
-            <w:r>
-              <w:t>Título</w:t>
+              <w:spacing w:line="276" w:lineRule="auto"/>
+              <w:jc w:val="center"/>
+            </w:pPr>
+            <w:r>
+              <w:t>mapa</w:t>
             </w:r>
           </w:p>
         </w:tc>
@@ -2499,13 +2807,12 @@
           </w:tcPr>
           <w:p>
             <w:pPr>
-              <w:jc w:val="center"/>
-            </w:pPr>
-            <w:proofErr w:type="spellStart"/>
+              <w:spacing w:line="276" w:lineRule="auto"/>
+              <w:jc w:val="center"/>
+            </w:pPr>
             <w:r>
               <w:t>String</w:t>
             </w:r>
-            <w:proofErr w:type="spellEnd"/>
           </w:p>
         </w:tc>
         <w:tc>
@@ -2515,397 +2822,9 @@
           </w:tcPr>
           <w:p>
             <w:pPr>
-              <w:jc w:val="center"/>
-            </w:pPr>
-            <w:r>
-              <w:t>N/A</w:t>
-            </w:r>
-          </w:p>
-        </w:tc>
-      </w:tr>
-      <w:tr>
-        <w:trPr>
-          <w:trHeight w:val="76"/>
-        </w:trPr>
-        <w:tc>
-          <w:tcPr>
-            <w:tcW w:w="2865" w:type="dxa"/>
-            <w:vMerge/>
-            <w:vAlign w:val="center"/>
-          </w:tcPr>
-          <w:p>
-            <w:pPr>
-              <w:widowControl w:val="0"/>
-              <w:pBdr>
-                <w:top w:val="nil"/>
-                <w:left w:val="nil"/>
-                <w:bottom w:val="nil"/>
-                <w:right w:val="nil"/>
-                <w:between w:val="nil"/>
-              </w:pBdr>
-              <w:spacing w:after="0" w:line="276" w:lineRule="auto"/>
-            </w:pPr>
-          </w:p>
-        </w:tc>
-        <w:tc>
-          <w:tcPr>
-            <w:tcW w:w="1860" w:type="dxa"/>
-            <w:vAlign w:val="center"/>
-          </w:tcPr>
-          <w:p>
-            <w:pPr>
-              <w:jc w:val="center"/>
-            </w:pPr>
-            <w:r>
-              <w:t>Duración</w:t>
-            </w:r>
-          </w:p>
-        </w:tc>
-        <w:tc>
-          <w:tcPr>
-            <w:tcW w:w="1395" w:type="dxa"/>
-            <w:vAlign w:val="center"/>
-          </w:tcPr>
-          <w:p>
-            <w:pPr>
-              <w:jc w:val="center"/>
-            </w:pPr>
-            <w:proofErr w:type="spellStart"/>
-            <w:r>
-              <w:t>String</w:t>
-            </w:r>
-            <w:proofErr w:type="spellEnd"/>
-          </w:p>
-        </w:tc>
-        <w:tc>
-          <w:tcPr>
-            <w:tcW w:w="3240" w:type="dxa"/>
-            <w:vAlign w:val="center"/>
-          </w:tcPr>
-          <w:p>
-            <w:pPr>
-              <w:jc w:val="center"/>
-            </w:pPr>
-            <w:r>
-              <w:t>Que cumpla el formato de horas, minutos.</w:t>
-            </w:r>
-          </w:p>
-        </w:tc>
-      </w:tr>
-      <w:tr>
-        <w:trPr>
-          <w:trHeight w:val="76"/>
-        </w:trPr>
-        <w:tc>
-          <w:tcPr>
-            <w:tcW w:w="2865" w:type="dxa"/>
-            <w:vMerge/>
-            <w:vAlign w:val="center"/>
-          </w:tcPr>
-          <w:p>
-            <w:pPr>
-              <w:widowControl w:val="0"/>
-              <w:pBdr>
-                <w:top w:val="nil"/>
-                <w:left w:val="nil"/>
-                <w:bottom w:val="nil"/>
-                <w:right w:val="nil"/>
-                <w:between w:val="nil"/>
-              </w:pBdr>
-              <w:spacing w:after="0" w:line="276" w:lineRule="auto"/>
-            </w:pPr>
-          </w:p>
-        </w:tc>
-        <w:tc>
-          <w:tcPr>
-            <w:tcW w:w="1860" w:type="dxa"/>
-            <w:vAlign w:val="center"/>
-          </w:tcPr>
-          <w:p>
-            <w:pPr>
-              <w:jc w:val="center"/>
-            </w:pPr>
-            <w:r>
-              <w:t>Sala</w:t>
-            </w:r>
-          </w:p>
-        </w:tc>
-        <w:tc>
-          <w:tcPr>
-            <w:tcW w:w="1395" w:type="dxa"/>
-            <w:vAlign w:val="center"/>
-          </w:tcPr>
-          <w:p>
-            <w:pPr>
-              <w:jc w:val="center"/>
-            </w:pPr>
-            <w:proofErr w:type="spellStart"/>
-            <w:r>
-              <w:t>String</w:t>
-            </w:r>
-            <w:proofErr w:type="spellEnd"/>
-          </w:p>
-        </w:tc>
-        <w:tc>
-          <w:tcPr>
-            <w:tcW w:w="3240" w:type="dxa"/>
-            <w:vAlign w:val="center"/>
-          </w:tcPr>
-          <w:p>
-            <w:pPr>
-              <w:jc w:val="center"/>
-            </w:pPr>
-            <w:r>
-              <w:t>Dentro de las existentes, sin repetir sala en un horario específico.</w:t>
-            </w:r>
-          </w:p>
-        </w:tc>
-      </w:tr>
-      <w:tr>
-        <w:tc>
-          <w:tcPr>
-            <w:tcW w:w="2865" w:type="dxa"/>
-            <w:vAlign w:val="center"/>
-          </w:tcPr>
-          <w:p>
-            <w:pPr>
-              <w:jc w:val="center"/>
-              <w:rPr>
-                <w:b/>
-              </w:rPr>
-            </w:pPr>
-            <w:r>
-              <w:rPr>
-                <w:b/>
-              </w:rPr>
-              <w:t>Actividades generales necesarias para obtener los resultados</w:t>
-            </w:r>
-          </w:p>
-        </w:tc>
-        <w:tc>
-          <w:tcPr>
-            <w:tcW w:w="6495" w:type="dxa"/>
-            <w:gridSpan w:val="3"/>
-            <w:vAlign w:val="center"/>
-          </w:tcPr>
-          <w:p>
-            <w:pPr>
-              <w:numPr>
-                <w:ilvl w:val="0"/>
-                <w:numId w:val="1"/>
-              </w:numPr>
-              <w:spacing w:after="0"/>
-            </w:pPr>
-            <w:r>
-              <w:t>Recibir los datos de la nueva función y verificar que cumplan con las condiciones de selección especificadas.</w:t>
-            </w:r>
-          </w:p>
-          <w:p>
-            <w:pPr>
-              <w:numPr>
-                <w:ilvl w:val="0"/>
-                <w:numId w:val="1"/>
-              </w:numPr>
-            </w:pPr>
-            <w:r>
-              <w:t>Actualizar el estado de la sala con los datos de la nueva función.</w:t>
-            </w:r>
-          </w:p>
-        </w:tc>
-      </w:tr>
-      <w:tr>
-        <w:tc>
-          <w:tcPr>
-            <w:tcW w:w="2865" w:type="dxa"/>
-            <w:vAlign w:val="center"/>
-          </w:tcPr>
-          <w:p>
-            <w:pPr>
-              <w:jc w:val="center"/>
-              <w:rPr>
-                <w:b/>
-              </w:rPr>
-            </w:pPr>
-            <w:r>
-              <w:rPr>
-                <w:b/>
-              </w:rPr>
-              <w:t>Resultado o Postcondición</w:t>
-            </w:r>
-          </w:p>
-        </w:tc>
-        <w:tc>
-          <w:tcPr>
-            <w:tcW w:w="6495" w:type="dxa"/>
-            <w:gridSpan w:val="3"/>
-            <w:vAlign w:val="center"/>
-          </w:tcPr>
-          <w:p>
-            <w:pPr>
-              <w:jc w:val="center"/>
-            </w:pPr>
-            <w:r>
-              <w:t>Nueva función creada en la sala especificada.</w:t>
-            </w:r>
-          </w:p>
-        </w:tc>
-      </w:tr>
-      <w:tr>
-        <w:trPr>
-          <w:trHeight w:val="79"/>
-        </w:trPr>
-        <w:tc>
-          <w:tcPr>
-            <w:tcW w:w="2865" w:type="dxa"/>
-            <w:vMerge w:val="restart"/>
-            <w:vAlign w:val="center"/>
-          </w:tcPr>
-          <w:p>
-            <w:pPr>
               <w:spacing w:line="276" w:lineRule="auto"/>
               <w:jc w:val="center"/>
-              <w:rPr>
-                <w:b/>
-              </w:rPr>
-            </w:pPr>
-            <w:r>
-              <w:rPr>
-                <w:b/>
-              </w:rPr>
-              <w:t>Salidas</w:t>
-            </w:r>
-          </w:p>
-        </w:tc>
-        <w:tc>
-          <w:tcPr>
-            <w:tcW w:w="1860" w:type="dxa"/>
-            <w:vAlign w:val="center"/>
-          </w:tcPr>
-          <w:p>
-            <w:pPr>
-              <w:spacing w:line="276" w:lineRule="auto"/>
-              <w:jc w:val="center"/>
-              <w:rPr>
-                <w:b/>
-              </w:rPr>
-            </w:pPr>
-            <w:r>
-              <w:rPr>
-                <w:b/>
-              </w:rPr>
-              <w:t>Nombre salida</w:t>
-            </w:r>
-          </w:p>
-        </w:tc>
-        <w:tc>
-          <w:tcPr>
-            <w:tcW w:w="1395" w:type="dxa"/>
-            <w:vAlign w:val="center"/>
-          </w:tcPr>
-          <w:p>
-            <w:pPr>
-              <w:spacing w:line="276" w:lineRule="auto"/>
-              <w:jc w:val="center"/>
-              <w:rPr>
-                <w:b/>
-              </w:rPr>
-            </w:pPr>
-            <w:r>
-              <w:rPr>
-                <w:b/>
-              </w:rPr>
-              <w:t>Tipo de dato</w:t>
-            </w:r>
-          </w:p>
-        </w:tc>
-        <w:tc>
-          <w:tcPr>
-            <w:tcW w:w="3240" w:type="dxa"/>
-            <w:vAlign w:val="center"/>
-          </w:tcPr>
-          <w:p>
-            <w:pPr>
-              <w:spacing w:line="276" w:lineRule="auto"/>
-              <w:jc w:val="center"/>
-            </w:pPr>
-            <w:r>
-              <w:rPr>
-                <w:b/>
-              </w:rPr>
-              <w:t>Condición de selección o repetición</w:t>
-            </w:r>
-          </w:p>
-        </w:tc>
-      </w:tr>
-      <w:tr>
-        <w:trPr>
-          <w:trHeight w:val="76"/>
-        </w:trPr>
-        <w:tc>
-          <w:tcPr>
-            <w:tcW w:w="2865" w:type="dxa"/>
-            <w:vMerge/>
-            <w:vAlign w:val="center"/>
-          </w:tcPr>
-          <w:p>
-            <w:pPr>
-              <w:widowControl w:val="0"/>
-              <w:pBdr>
-                <w:top w:val="nil"/>
-                <w:left w:val="nil"/>
-                <w:bottom w:val="nil"/>
-                <w:right w:val="nil"/>
-                <w:between w:val="nil"/>
-              </w:pBdr>
-              <w:spacing w:after="0" w:line="276" w:lineRule="auto"/>
-            </w:pPr>
-          </w:p>
-        </w:tc>
-        <w:tc>
-          <w:tcPr>
-            <w:tcW w:w="1860" w:type="dxa"/>
-            <w:vAlign w:val="center"/>
-          </w:tcPr>
-          <w:p>
-            <w:pPr>
-              <w:spacing w:line="276" w:lineRule="auto"/>
-              <w:jc w:val="center"/>
-            </w:pPr>
-            <w:r>
-              <w:t>Función</w:t>
-            </w:r>
-          </w:p>
-        </w:tc>
-        <w:tc>
-          <w:tcPr>
-            <w:tcW w:w="1395" w:type="dxa"/>
-            <w:vAlign w:val="center"/>
-          </w:tcPr>
-          <w:p>
-            <w:pPr>
-              <w:spacing w:line="276" w:lineRule="auto"/>
-              <w:jc w:val="center"/>
-            </w:pPr>
-            <w:proofErr w:type="spellStart"/>
-            <w:r>
-              <w:t>Function</w:t>
-            </w:r>
-            <w:proofErr w:type="spellEnd"/>
-          </w:p>
-        </w:tc>
-        <w:tc>
-          <w:tcPr>
-            <w:tcW w:w="3240" w:type="dxa"/>
-            <w:vAlign w:val="center"/>
-          </w:tcPr>
-          <w:p>
-            <w:pPr>
-              <w:spacing w:line="276" w:lineRule="auto"/>
-              <w:jc w:val="center"/>
-            </w:pPr>
-            <w:r>
-              <w:t>Que no entre en conflicto con el horario de otra función previamente registrada.</w:t>
-            </w:r>
+            </w:pPr>
           </w:p>
         </w:tc>
       </w:tr>
@@ -2917,10 +2836,7 @@
       </w:pPr>
       <w:r>
         <w:lastRenderedPageBreak/>
-        <w:t xml:space="preserve">Requerimiento funcional </w:t>
-      </w:r>
-      <w:r>
-        <w:t>5</w:t>
+        <w:t>Requerimiento funcional 5</w:t>
       </w:r>
     </w:p>
     <w:tbl>
@@ -2978,13 +2894,7 @@
               <w:jc w:val="center"/>
             </w:pPr>
             <w:r>
-              <w:t>R</w:t>
-            </w:r>
-            <w:r>
-              <w:t>5</w:t>
-            </w:r>
-            <w:r>
-              <w:t>: Ver enlaces del tablero</w:t>
+              <w:t>R5: Ver enlaces del tablero</w:t>
             </w:r>
           </w:p>
         </w:tc>
@@ -3137,7 +3047,7 @@
               <w:jc w:val="center"/>
             </w:pPr>
             <w:r>
-              <w:t>Número de identificación (cédula)</w:t>
+              <w:t>N/A</w:t>
             </w:r>
           </w:p>
         </w:tc>
@@ -3150,80 +3060,9 @@
             <w:pPr>
               <w:jc w:val="center"/>
             </w:pPr>
-            <w:proofErr w:type="spellStart"/>
-            <w:r>
-              <w:t>String</w:t>
-            </w:r>
-            <w:proofErr w:type="spellEnd"/>
-          </w:p>
-        </w:tc>
-        <w:tc>
-          <w:tcPr>
-            <w:tcW w:w="3240" w:type="dxa"/>
-            <w:vAlign w:val="center"/>
-          </w:tcPr>
-          <w:p>
-            <w:pPr>
-              <w:jc w:val="center"/>
-            </w:pPr>
-            <w:r>
-              <w:t>Que cumpla con el formato requerido.</w:t>
-            </w:r>
-          </w:p>
-        </w:tc>
-      </w:tr>
-      <w:tr>
-        <w:trPr>
-          <w:trHeight w:val="240"/>
-        </w:trPr>
-        <w:tc>
-          <w:tcPr>
-            <w:tcW w:w="2865" w:type="dxa"/>
-            <w:vMerge/>
-            <w:vAlign w:val="center"/>
-          </w:tcPr>
-          <w:p>
-            <w:pPr>
-              <w:widowControl w:val="0"/>
-              <w:pBdr>
-                <w:top w:val="nil"/>
-                <w:left w:val="nil"/>
-                <w:bottom w:val="nil"/>
-                <w:right w:val="nil"/>
-                <w:between w:val="nil"/>
-              </w:pBdr>
-              <w:spacing w:after="0" w:line="240" w:lineRule="auto"/>
-            </w:pPr>
-          </w:p>
-        </w:tc>
-        <w:tc>
-          <w:tcPr>
-            <w:tcW w:w="1860" w:type="dxa"/>
-            <w:vAlign w:val="center"/>
-          </w:tcPr>
-          <w:p>
-            <w:pPr>
-              <w:jc w:val="center"/>
-            </w:pPr>
-            <w:r>
-              <w:t>Nombre</w:t>
-            </w:r>
-          </w:p>
-        </w:tc>
-        <w:tc>
-          <w:tcPr>
-            <w:tcW w:w="1395" w:type="dxa"/>
-            <w:vAlign w:val="center"/>
-          </w:tcPr>
-          <w:p>
-            <w:pPr>
-              <w:jc w:val="center"/>
-            </w:pPr>
-            <w:proofErr w:type="spellStart"/>
-            <w:r>
-              <w:t>String</w:t>
-            </w:r>
-            <w:proofErr w:type="spellEnd"/>
+            <w:r>
+              <w:t>N/A</w:t>
+            </w:r>
           </w:p>
         </w:tc>
         <w:tc>
@@ -3274,39 +3113,12 @@
                 <w:ilvl w:val="0"/>
                 <w:numId w:val="2"/>
               </w:numPr>
-              <w:spacing w:after="0"/>
-              <w:rPr>
-                <w:color w:val="000000"/>
-              </w:rPr>
-            </w:pPr>
-            <w:r>
-              <w:t>Recibir los datos de la persona que se desea registrar y verificar condición.</w:t>
-            </w:r>
-          </w:p>
-          <w:p>
-            <w:pPr>
-              <w:numPr>
-                <w:ilvl w:val="0"/>
-                <w:numId w:val="2"/>
-              </w:numPr>
-              <w:spacing w:after="0"/>
-              <w:rPr>
-                <w:color w:val="000000"/>
-              </w:rPr>
-            </w:pPr>
-            <w:r>
-              <w:t>Verificar que la cédula ingresada no se repita, y tampoco haya conflicto horario con otra función.</w:t>
-            </w:r>
-          </w:p>
-          <w:p>
-            <w:pPr>
-              <w:numPr>
-                <w:ilvl w:val="0"/>
-                <w:numId w:val="2"/>
-              </w:numPr>
-            </w:pPr>
-            <w:r>
-              <w:t>Registrar usuario en la función seleccionada</w:t>
+            </w:pPr>
+            <w:r>
+              <w:t xml:space="preserve">Imprimir la lista pero primero verificando si el atributo de </w:t>
+            </w:r>
+            <w:r>
+              <w:t>portal tiene alguna letra, en caso de no ser así se imprime el numero</w:t>
             </w:r>
           </w:p>
         </w:tc>
@@ -3343,7 +3155,7 @@
               <w:jc w:val="center"/>
             </w:pPr>
             <w:r>
-              <w:t>Usuario registrado en la función seleccionada</w:t>
+              <w:t>Mapa de los portales</w:t>
             </w:r>
           </w:p>
         </w:tc>
@@ -3470,7 +3282,7 @@
               <w:jc w:val="center"/>
             </w:pPr>
             <w:r>
-              <w:t>N/A</w:t>
+              <w:t>mapas</w:t>
             </w:r>
           </w:p>
         </w:tc>
@@ -3485,7 +3297,7 @@
               <w:jc w:val="center"/>
             </w:pPr>
             <w:r>
-              <w:t>N/A</w:t>
+              <w:t>String</w:t>
             </w:r>
           </w:p>
         </w:tc>
@@ -3518,10 +3330,7 @@
       </w:pPr>
       <w:r>
         <w:lastRenderedPageBreak/>
-        <w:t xml:space="preserve">Requerimiento funcional </w:t>
-      </w:r>
-      <w:r>
-        <w:t>6</w:t>
+        <w:t>Requerimiento funcional 6</w:t>
       </w:r>
     </w:p>
     <w:tbl>
@@ -3579,16 +3388,7 @@
               <w:jc w:val="center"/>
             </w:pPr>
             <w:r>
-              <w:t>R</w:t>
-            </w:r>
-            <w:r>
-              <w:t>6</w:t>
-            </w:r>
-            <w:r>
-              <w:t xml:space="preserve">: </w:t>
-            </w:r>
-            <w:r>
-              <w:t>Ver el marcador del juego</w:t>
+              <w:t>R6: Ver el marcador del juego</w:t>
             </w:r>
           </w:p>
         </w:tc>
@@ -3749,7 +3549,7 @@
               <w:jc w:val="center"/>
             </w:pPr>
             <w:r>
-              <w:t>Número de identificación (cédula)</w:t>
+              <w:t>N/A</w:t>
             </w:r>
           </w:p>
         </w:tc>
@@ -3762,80 +3562,9 @@
             <w:pPr>
               <w:jc w:val="center"/>
             </w:pPr>
-            <w:proofErr w:type="spellStart"/>
-            <w:r>
-              <w:t>String</w:t>
-            </w:r>
-            <w:proofErr w:type="spellEnd"/>
-          </w:p>
-        </w:tc>
-        <w:tc>
-          <w:tcPr>
-            <w:tcW w:w="3240" w:type="dxa"/>
-            <w:vAlign w:val="center"/>
-          </w:tcPr>
-          <w:p>
-            <w:pPr>
-              <w:jc w:val="center"/>
-            </w:pPr>
-            <w:r>
-              <w:t>Que cumpla con el formato requerido.</w:t>
-            </w:r>
-          </w:p>
-        </w:tc>
-      </w:tr>
-      <w:tr>
-        <w:trPr>
-          <w:trHeight w:val="240"/>
-        </w:trPr>
-        <w:tc>
-          <w:tcPr>
-            <w:tcW w:w="2865" w:type="dxa"/>
-            <w:vMerge/>
-            <w:vAlign w:val="center"/>
-          </w:tcPr>
-          <w:p>
-            <w:pPr>
-              <w:widowControl w:val="0"/>
-              <w:pBdr>
-                <w:top w:val="nil"/>
-                <w:left w:val="nil"/>
-                <w:bottom w:val="nil"/>
-                <w:right w:val="nil"/>
-                <w:between w:val="nil"/>
-              </w:pBdr>
-              <w:spacing w:after="0" w:line="240" w:lineRule="auto"/>
-            </w:pPr>
-          </w:p>
-        </w:tc>
-        <w:tc>
-          <w:tcPr>
-            <w:tcW w:w="1860" w:type="dxa"/>
-            <w:vAlign w:val="center"/>
-          </w:tcPr>
-          <w:p>
-            <w:pPr>
-              <w:jc w:val="center"/>
-            </w:pPr>
-            <w:r>
-              <w:t>Nombre</w:t>
-            </w:r>
-          </w:p>
-        </w:tc>
-        <w:tc>
-          <w:tcPr>
-            <w:tcW w:w="1395" w:type="dxa"/>
-            <w:vAlign w:val="center"/>
-          </w:tcPr>
-          <w:p>
-            <w:pPr>
-              <w:jc w:val="center"/>
-            </w:pPr>
-            <w:proofErr w:type="spellStart"/>
-            <w:r>
-              <w:t>String</w:t>
-            </w:r>
-            <w:proofErr w:type="spellEnd"/>
+            <w:r>
+              <w:t>N/A</w:t>
+            </w:r>
           </w:p>
         </w:tc>
         <w:tc>
@@ -3886,13 +3615,9 @@
                 <w:ilvl w:val="0"/>
                 <w:numId w:val="12"/>
               </w:numPr>
-              <w:spacing w:after="0"/>
-              <w:rPr>
-                <w:color w:val="000000"/>
-              </w:rPr>
-            </w:pPr>
-            <w:r>
-              <w:t>Recibir los datos de la persona que se desea registrar y verificar condición.</w:t>
+            </w:pPr>
+            <w:r>
+              <w:t>Se busca donde están los jugadores en ese momento</w:t>
             </w:r>
           </w:p>
           <w:p>
@@ -3901,13 +3626,15 @@
                 <w:ilvl w:val="0"/>
                 <w:numId w:val="12"/>
               </w:numPr>
-              <w:spacing w:after="0"/>
-              <w:rPr>
-                <w:color w:val="000000"/>
-              </w:rPr>
-            </w:pPr>
-            <w:r>
-              <w:t>Verificar que la cédula ingresada no se repita, y tampoco haya conflicto horario con otra función.</w:t>
+            </w:pPr>
+            <w:r>
+              <w:t xml:space="preserve">Se usa el método para saber el </w:t>
+            </w:r>
+            <w:r>
+              <w:t>número</w:t>
+            </w:r>
+            <w:r>
+              <w:t xml:space="preserve"> de semillas recolectadas</w:t>
             </w:r>
           </w:p>
           <w:p>
@@ -3918,7 +3645,7 @@
               </w:numPr>
             </w:pPr>
             <w:r>
-              <w:t>Registrar usuario en la función seleccionada</w:t>
+              <w:t xml:space="preserve">Y se muestra en pantalla el numero de semillas por cada usuario </w:t>
             </w:r>
           </w:p>
         </w:tc>
@@ -3955,7 +3682,7 @@
               <w:jc w:val="center"/>
             </w:pPr>
             <w:r>
-              <w:t>Usuario registrado en la función seleccionada</w:t>
+              <w:t>Se sabe cuantas semillas tiene cada uno</w:t>
             </w:r>
           </w:p>
         </w:tc>
@@ -4081,9 +3808,11 @@
               <w:spacing w:line="276" w:lineRule="auto"/>
               <w:jc w:val="center"/>
             </w:pPr>
-            <w:r>
-              <w:t>N/A</w:t>
-            </w:r>
+            <w:proofErr w:type="spellStart"/>
+            <w:r>
+              <w:t>numSemillas</w:t>
+            </w:r>
+            <w:proofErr w:type="spellEnd"/>
           </w:p>
         </w:tc>
         <w:tc>
@@ -4096,9 +3825,11 @@
               <w:spacing w:line="276" w:lineRule="auto"/>
               <w:jc w:val="center"/>
             </w:pPr>
-            <w:r>
-              <w:t>N/A</w:t>
-            </w:r>
+            <w:proofErr w:type="spellStart"/>
+            <w:r>
+              <w:t>int</w:t>
+            </w:r>
+            <w:proofErr w:type="spellEnd"/>
           </w:p>
         </w:tc>
         <w:tc>
@@ -4136,10 +3867,7 @@
       </w:pPr>
       <w:r>
         <w:lastRenderedPageBreak/>
-        <w:t xml:space="preserve">Requerimiento funcional </w:t>
-      </w:r>
-      <w:r>
-        <w:t>7</w:t>
+        <w:t>Requerimiento funcional 7</w:t>
       </w:r>
     </w:p>
     <w:tbl>
@@ -4197,16 +3925,7 @@
               <w:jc w:val="center"/>
             </w:pPr>
             <w:r>
-              <w:t>R</w:t>
-            </w:r>
-            <w:r>
-              <w:t>7</w:t>
-            </w:r>
-            <w:r>
-              <w:t xml:space="preserve">: </w:t>
-            </w:r>
-            <w:r>
-              <w:t>Determinar ganador y guardar puntajes</w:t>
+              <w:t>R7: Determinar ganador y guardar puntajes</w:t>
             </w:r>
           </w:p>
         </w:tc>
@@ -4359,7 +4078,7 @@
               <w:jc w:val="center"/>
             </w:pPr>
             <w:r>
-              <w:t>Número de identificación (cédula)</w:t>
+              <w:t>N/A</w:t>
             </w:r>
           </w:p>
         </w:tc>
@@ -4372,80 +4091,9 @@
             <w:pPr>
               <w:jc w:val="center"/>
             </w:pPr>
-            <w:proofErr w:type="spellStart"/>
-            <w:r>
-              <w:t>String</w:t>
-            </w:r>
-            <w:proofErr w:type="spellEnd"/>
-          </w:p>
-        </w:tc>
-        <w:tc>
-          <w:tcPr>
-            <w:tcW w:w="3240" w:type="dxa"/>
-            <w:vAlign w:val="center"/>
-          </w:tcPr>
-          <w:p>
-            <w:pPr>
-              <w:jc w:val="center"/>
-            </w:pPr>
-            <w:r>
-              <w:t>Que cumpla con el formato requerido.</w:t>
-            </w:r>
-          </w:p>
-        </w:tc>
-      </w:tr>
-      <w:tr>
-        <w:trPr>
-          <w:trHeight w:val="240"/>
-        </w:trPr>
-        <w:tc>
-          <w:tcPr>
-            <w:tcW w:w="2865" w:type="dxa"/>
-            <w:vMerge/>
-            <w:vAlign w:val="center"/>
-          </w:tcPr>
-          <w:p>
-            <w:pPr>
-              <w:widowControl w:val="0"/>
-              <w:pBdr>
-                <w:top w:val="nil"/>
-                <w:left w:val="nil"/>
-                <w:bottom w:val="nil"/>
-                <w:right w:val="nil"/>
-                <w:between w:val="nil"/>
-              </w:pBdr>
-              <w:spacing w:after="0" w:line="240" w:lineRule="auto"/>
-            </w:pPr>
-          </w:p>
-        </w:tc>
-        <w:tc>
-          <w:tcPr>
-            <w:tcW w:w="1860" w:type="dxa"/>
-            <w:vAlign w:val="center"/>
-          </w:tcPr>
-          <w:p>
-            <w:pPr>
-              <w:jc w:val="center"/>
-            </w:pPr>
-            <w:r>
-              <w:t>Nombre</w:t>
-            </w:r>
-          </w:p>
-        </w:tc>
-        <w:tc>
-          <w:tcPr>
-            <w:tcW w:w="1395" w:type="dxa"/>
-            <w:vAlign w:val="center"/>
-          </w:tcPr>
-          <w:p>
-            <w:pPr>
-              <w:jc w:val="center"/>
-            </w:pPr>
-            <w:proofErr w:type="spellStart"/>
-            <w:r>
-              <w:t>String</w:t>
-            </w:r>
-            <w:proofErr w:type="spellEnd"/>
+            <w:r>
+              <w:t>N/A</w:t>
+            </w:r>
           </w:p>
         </w:tc>
         <w:tc>
@@ -4496,13 +4144,9 @@
                 <w:ilvl w:val="0"/>
                 <w:numId w:val="13"/>
               </w:numPr>
-              <w:spacing w:after="0"/>
-              <w:rPr>
-                <w:color w:val="000000"/>
-              </w:rPr>
-            </w:pPr>
-            <w:r>
-              <w:t>Recibir los datos de la persona que se desea registrar y verificar condición.</w:t>
+            </w:pPr>
+            <w:r>
+              <w:t>Recibir el numero de semillas por cada jugador</w:t>
             </w:r>
           </w:p>
           <w:p>
@@ -4511,13 +4155,9 @@
                 <w:ilvl w:val="0"/>
                 <w:numId w:val="13"/>
               </w:numPr>
-              <w:spacing w:after="0"/>
-              <w:rPr>
-                <w:color w:val="000000"/>
-              </w:rPr>
-            </w:pPr>
-            <w:r>
-              <w:t>Verificar que la cédula ingresada no se repita, y tampoco haya conflicto horario con otra función.</w:t>
+            </w:pPr>
+            <w:r>
+              <w:t>Usar la formula</w:t>
             </w:r>
           </w:p>
           <w:p>
@@ -4528,8 +4168,24 @@
               </w:numPr>
             </w:pPr>
             <w:r>
-              <w:t>Registrar usuario en la función seleccionada</w:t>
-            </w:r>
+              <w:t>Comprobar si queda en el top 5 de los mejores jugadores</w:t>
+            </w:r>
+          </w:p>
+          <w:p>
+            <w:pPr>
+              <w:numPr>
+                <w:ilvl w:val="0"/>
+                <w:numId w:val="13"/>
+              </w:numPr>
+            </w:pPr>
+            <w:r>
+              <w:t xml:space="preserve">Guardar la información en el </w:t>
+            </w:r>
+            <w:proofErr w:type="spellStart"/>
+            <w:r>
+              <w:t>json</w:t>
+            </w:r>
+            <w:proofErr w:type="spellEnd"/>
           </w:p>
         </w:tc>
       </w:tr>
@@ -4565,7 +4221,10 @@
               <w:jc w:val="center"/>
             </w:pPr>
             <w:r>
-              <w:t>Usuario registrado en la función seleccionada</w:t>
+              <w:t xml:space="preserve">El ganador del juego  tendrá un puntaje </w:t>
+            </w:r>
+            <w:r>
+              <w:t>para saber si esta en el top 5</w:t>
             </w:r>
           </w:p>
         </w:tc>
@@ -4744,7 +4403,7 @@
 </file>
 
 <file path=word/numbering.xml><?xml version="1.0" encoding="utf-8"?>
-<w:numbering xmlns:wpc="http://schemas.microsoft.com/office/word/2010/wordprocessingCanvas" xmlns:cx="http://schemas.microsoft.com/office/drawing/2014/chartex" xmlns:cx1="http://schemas.microsoft.com/office/drawing/2015/9/8/chartex" xmlns:cx2="http://schemas.microsoft.com/office/drawing/2015/10/21/chartex" xmlns:cx3="http://schemas.microsoft.com/office/drawing/2016/5/9/chartex" xmlns:cx4="http://schemas.microsoft.com/office/drawing/2016/5/10/chartex" xmlns:cx5="http://schemas.microsoft.com/office/drawing/2016/5/11/chartex" xmlns:cx6="http://schemas.microsoft.com/office/drawing/2016/5/12/chartex" xmlns:cx7="http://schemas.microsoft.com/office/drawing/2016/5/13/chartex" xmlns:cx8="http://schemas.microsoft.com/office/drawing/2016/5/14/chartex" xmlns:mc="http://schemas.openxmlformats.org/markup-compatibility/2006" xmlns:aink="http://schemas.microsoft.com/office/drawing/2016/ink" xmlns:am3d="http://schemas.microsoft.com/office/drawing/2017/model3d" xmlns:o="urn:schemas-microsoft-com:office:office" xmlns:r="http://schemas.openxmlformats.org/officeDocument/2006/relationships" xmlns:m="http://schemas.openxmlformats.org/officeDocument/2006/math" xmlns:v="urn:schemas-microsoft-com:vml" xmlns:wp14="http://schemas.microsoft.com/office/word/2010/wordprocessingDrawing" xmlns:wp="http://schemas.openxmlformats.org/drawingml/2006/wordprocessingDrawing" xmlns:w10="urn:schemas-microsoft-com:office:word" xmlns:w="http://schemas.openxmlformats.org/wordprocessingml/2006/main" xmlns:w14="http://schemas.microsoft.com/office/word/2010/wordml" xmlns:w15="http://schemas.microsoft.com/office/word/2012/wordml" xmlns:w16cex="http://schemas.microsoft.com/office/word/2018/wordml/cex" xmlns:w16cid="http://schemas.microsoft.com/office/word/2016/wordml/cid" xmlns:w16="http://schemas.microsoft.com/office/word/2018/wordml" xmlns:w16sdtdh="http://schemas.microsoft.com/office/word/2020/wordml/sdtdatahash" xmlns:w16se="http://schemas.microsoft.com/office/word/2015/wordml/symex" xmlns:wpg="http://schemas.microsoft.com/office/word/2010/wordprocessingGroup" xmlns:wpi="http://schemas.microsoft.com/office/word/2010/wordprocessingInk" xmlns:wne="http://schemas.microsoft.com/office/word/2006/wordml" xmlns:wps="http://schemas.microsoft.com/office/word/2010/wordprocessingShape" mc:Ignorable="w14 w15 w16se w16cid w16 w16cex w16sdtdh wp14">
+<w:numbering xmlns:wpc="http://schemas.microsoft.com/office/word/2010/wordprocessingCanvas" xmlns:cx="http://schemas.microsoft.com/office/drawing/2014/chartex" xmlns:cx1="http://schemas.microsoft.com/office/drawing/2015/9/8/chartex" xmlns:cx2="http://schemas.microsoft.com/office/drawing/2015/10/21/chartex" xmlns:cx3="http://schemas.microsoft.com/office/drawing/2016/5/9/chartex" xmlns:cx4="http://schemas.microsoft.com/office/drawing/2016/5/10/chartex" xmlns:cx5="http://schemas.microsoft.com/office/drawing/2016/5/11/chartex" xmlns:cx6="http://schemas.microsoft.com/office/drawing/2016/5/12/chartex" xmlns:cx7="http://schemas.microsoft.com/office/drawing/2016/5/13/chartex" xmlns:cx8="http://schemas.microsoft.com/office/drawing/2016/5/14/chartex" xmlns:mc="http://schemas.openxmlformats.org/markup-compatibility/2006" xmlns:aink="http://schemas.microsoft.com/office/drawing/2016/ink" xmlns:am3d="http://schemas.microsoft.com/office/drawing/2017/model3d" xmlns:o="urn:schemas-microsoft-com:office:office" xmlns:oel="http://schemas.microsoft.com/office/2019/extlst" xmlns:r="http://schemas.openxmlformats.org/officeDocument/2006/relationships" xmlns:m="http://schemas.openxmlformats.org/officeDocument/2006/math" xmlns:v="urn:schemas-microsoft-com:vml" xmlns:wp14="http://schemas.microsoft.com/office/word/2010/wordprocessingDrawing" xmlns:wp="http://schemas.openxmlformats.org/drawingml/2006/wordprocessingDrawing" xmlns:w10="urn:schemas-microsoft-com:office:word" xmlns:w="http://schemas.openxmlformats.org/wordprocessingml/2006/main" xmlns:w14="http://schemas.microsoft.com/office/word/2010/wordml" xmlns:w15="http://schemas.microsoft.com/office/word/2012/wordml" xmlns:w16cex="http://schemas.microsoft.com/office/word/2018/wordml/cex" xmlns:w16cid="http://schemas.microsoft.com/office/word/2016/wordml/cid" xmlns:w16="http://schemas.microsoft.com/office/word/2018/wordml" xmlns:w16sdtdh="http://schemas.microsoft.com/office/word/2020/wordml/sdtdatahash" xmlns:w16se="http://schemas.microsoft.com/office/word/2015/wordml/symex" xmlns:wpg="http://schemas.microsoft.com/office/word/2010/wordprocessingGroup" xmlns:wpi="http://schemas.microsoft.com/office/word/2010/wordprocessingInk" xmlns:wne="http://schemas.microsoft.com/office/word/2006/wordml" xmlns:wps="http://schemas.microsoft.com/office/word/2010/wordprocessingShape" mc:Ignorable="w14 w15 w16se w16cid w16 w16cex w16sdtdh wp14">
   <w:abstractNum w:abstractNumId="0" w15:restartNumberingAfterBreak="0">
     <w:nsid w:val="00561523"/>
     <w:multiLevelType w:val="hybridMultilevel"/>
@@ -5456,6 +5115,119 @@
     </w:lvl>
   </w:abstractNum>
   <w:abstractNum w:abstractNumId="7" w15:restartNumberingAfterBreak="0">
+    <w:nsid w:val="4CC1593C"/>
+    <w:multiLevelType w:val="hybridMultilevel"/>
+    <w:tmpl w:val="BF940906"/>
+    <w:lvl w:ilvl="0" w:tplc="35429EF6">
+      <w:start w:val="1"/>
+      <w:numFmt w:val="bullet"/>
+      <w:lvlText w:val="-"/>
+      <w:lvlJc w:val="left"/>
+      <w:pPr>
+        <w:ind w:left="720" w:hanging="360"/>
+      </w:pPr>
+      <w:rPr>
+        <w:rFonts w:ascii="Times New Roman" w:eastAsia="Times New Roman" w:hAnsi="Times New Roman" w:cs="Times New Roman" w:hint="default"/>
+      </w:rPr>
+    </w:lvl>
+    <w:lvl w:ilvl="1" w:tplc="240A0003" w:tentative="1">
+      <w:start w:val="1"/>
+      <w:numFmt w:val="bullet"/>
+      <w:lvlText w:val="o"/>
+      <w:lvlJc w:val="left"/>
+      <w:pPr>
+        <w:ind w:left="1440" w:hanging="360"/>
+      </w:pPr>
+      <w:rPr>
+        <w:rFonts w:ascii="Courier New" w:hAnsi="Courier New" w:cs="Courier New" w:hint="default"/>
+      </w:rPr>
+    </w:lvl>
+    <w:lvl w:ilvl="2" w:tplc="240A0005" w:tentative="1">
+      <w:start w:val="1"/>
+      <w:numFmt w:val="bullet"/>
+      <w:lvlText w:val=""/>
+      <w:lvlJc w:val="left"/>
+      <w:pPr>
+        <w:ind w:left="2160" w:hanging="360"/>
+      </w:pPr>
+      <w:rPr>
+        <w:rFonts w:ascii="Wingdings" w:hAnsi="Wingdings" w:hint="default"/>
+      </w:rPr>
+    </w:lvl>
+    <w:lvl w:ilvl="3" w:tplc="240A0001" w:tentative="1">
+      <w:start w:val="1"/>
+      <w:numFmt w:val="bullet"/>
+      <w:lvlText w:val=""/>
+      <w:lvlJc w:val="left"/>
+      <w:pPr>
+        <w:ind w:left="2880" w:hanging="360"/>
+      </w:pPr>
+      <w:rPr>
+        <w:rFonts w:ascii="Symbol" w:hAnsi="Symbol" w:hint="default"/>
+      </w:rPr>
+    </w:lvl>
+    <w:lvl w:ilvl="4" w:tplc="240A0003" w:tentative="1">
+      <w:start w:val="1"/>
+      <w:numFmt w:val="bullet"/>
+      <w:lvlText w:val="o"/>
+      <w:lvlJc w:val="left"/>
+      <w:pPr>
+        <w:ind w:left="3600" w:hanging="360"/>
+      </w:pPr>
+      <w:rPr>
+        <w:rFonts w:ascii="Courier New" w:hAnsi="Courier New" w:cs="Courier New" w:hint="default"/>
+      </w:rPr>
+    </w:lvl>
+    <w:lvl w:ilvl="5" w:tplc="240A0005" w:tentative="1">
+      <w:start w:val="1"/>
+      <w:numFmt w:val="bullet"/>
+      <w:lvlText w:val=""/>
+      <w:lvlJc w:val="left"/>
+      <w:pPr>
+        <w:ind w:left="4320" w:hanging="360"/>
+      </w:pPr>
+      <w:rPr>
+        <w:rFonts w:ascii="Wingdings" w:hAnsi="Wingdings" w:hint="default"/>
+      </w:rPr>
+    </w:lvl>
+    <w:lvl w:ilvl="6" w:tplc="240A0001" w:tentative="1">
+      <w:start w:val="1"/>
+      <w:numFmt w:val="bullet"/>
+      <w:lvlText w:val=""/>
+      <w:lvlJc w:val="left"/>
+      <w:pPr>
+        <w:ind w:left="5040" w:hanging="360"/>
+      </w:pPr>
+      <w:rPr>
+        <w:rFonts w:ascii="Symbol" w:hAnsi="Symbol" w:hint="default"/>
+      </w:rPr>
+    </w:lvl>
+    <w:lvl w:ilvl="7" w:tplc="240A0003" w:tentative="1">
+      <w:start w:val="1"/>
+      <w:numFmt w:val="bullet"/>
+      <w:lvlText w:val="o"/>
+      <w:lvlJc w:val="left"/>
+      <w:pPr>
+        <w:ind w:left="5760" w:hanging="360"/>
+      </w:pPr>
+      <w:rPr>
+        <w:rFonts w:ascii="Courier New" w:hAnsi="Courier New" w:cs="Courier New" w:hint="default"/>
+      </w:rPr>
+    </w:lvl>
+    <w:lvl w:ilvl="8" w:tplc="240A0005" w:tentative="1">
+      <w:start w:val="1"/>
+      <w:numFmt w:val="bullet"/>
+      <w:lvlText w:val=""/>
+      <w:lvlJc w:val="left"/>
+      <w:pPr>
+        <w:ind w:left="6480" w:hanging="360"/>
+      </w:pPr>
+      <w:rPr>
+        <w:rFonts w:ascii="Wingdings" w:hAnsi="Wingdings" w:hint="default"/>
+      </w:rPr>
+    </w:lvl>
+  </w:abstractNum>
+  <w:abstractNum w:abstractNumId="8" w15:restartNumberingAfterBreak="0">
     <w:nsid w:val="4D3068C3"/>
     <w:multiLevelType w:val="hybridMultilevel"/>
     <w:tmpl w:val="7F8200BC"/>
@@ -5541,7 +5313,7 @@
       </w:pPr>
     </w:lvl>
   </w:abstractNum>
-  <w:abstractNum w:abstractNumId="8" w15:restartNumberingAfterBreak="0">
+  <w:abstractNum w:abstractNumId="9" w15:restartNumberingAfterBreak="0">
     <w:nsid w:val="5AE30BDC"/>
     <w:multiLevelType w:val="multilevel"/>
     <w:tmpl w:val="D68AE9FC"/>
@@ -5654,7 +5426,7 @@
       </w:rPr>
     </w:lvl>
   </w:abstractNum>
-  <w:abstractNum w:abstractNumId="9" w15:restartNumberingAfterBreak="0">
+  <w:abstractNum w:abstractNumId="10" w15:restartNumberingAfterBreak="0">
     <w:nsid w:val="5BF33E5B"/>
     <w:multiLevelType w:val="hybridMultilevel"/>
     <w:tmpl w:val="7F8200BC"/>
@@ -5740,7 +5512,7 @@
       </w:pPr>
     </w:lvl>
   </w:abstractNum>
-  <w:abstractNum w:abstractNumId="10" w15:restartNumberingAfterBreak="0">
+  <w:abstractNum w:abstractNumId="11" w15:restartNumberingAfterBreak="0">
     <w:nsid w:val="5E053B70"/>
     <w:multiLevelType w:val="multilevel"/>
     <w:tmpl w:val="D68AE9FC"/>
@@ -5853,7 +5625,7 @@
       </w:rPr>
     </w:lvl>
   </w:abstractNum>
-  <w:abstractNum w:abstractNumId="11" w15:restartNumberingAfterBreak="0">
+  <w:abstractNum w:abstractNumId="12" w15:restartNumberingAfterBreak="0">
     <w:nsid w:val="6E557F74"/>
     <w:multiLevelType w:val="multilevel"/>
     <w:tmpl w:val="BC58277E"/>
@@ -5966,7 +5738,7 @@
       </w:rPr>
     </w:lvl>
   </w:abstractNum>
-  <w:abstractNum w:abstractNumId="12" w15:restartNumberingAfterBreak="0">
+  <w:abstractNum w:abstractNumId="13" w15:restartNumberingAfterBreak="0">
     <w:nsid w:val="72AE5661"/>
     <w:multiLevelType w:val="multilevel"/>
     <w:tmpl w:val="1A7EBBF6"/>
@@ -6053,16 +5825,16 @@
     </w:lvl>
   </w:abstractNum>
   <w:num w:numId="1" w16cid:durableId="558588365">
-    <w:abstractNumId w:val="11"/>
+    <w:abstractNumId w:val="12"/>
   </w:num>
   <w:num w:numId="2" w16cid:durableId="155541449">
-    <w:abstractNumId w:val="10"/>
+    <w:abstractNumId w:val="11"/>
   </w:num>
   <w:num w:numId="3" w16cid:durableId="318732918">
     <w:abstractNumId w:val="2"/>
   </w:num>
   <w:num w:numId="4" w16cid:durableId="1908763788">
-    <w:abstractNumId w:val="12"/>
+    <w:abstractNumId w:val="13"/>
   </w:num>
   <w:num w:numId="5" w16cid:durableId="282883736">
     <w:abstractNumId w:val="5"/>
@@ -6074,7 +5846,7 @@
     <w:abstractNumId w:val="0"/>
   </w:num>
   <w:num w:numId="8" w16cid:durableId="1470050796">
-    <w:abstractNumId w:val="9"/>
+    <w:abstractNumId w:val="10"/>
   </w:num>
   <w:num w:numId="9" w16cid:durableId="1702196171">
     <w:abstractNumId w:val="6"/>
@@ -6083,13 +5855,16 @@
     <w:abstractNumId w:val="4"/>
   </w:num>
   <w:num w:numId="11" w16cid:durableId="1326275471">
-    <w:abstractNumId w:val="7"/>
+    <w:abstractNumId w:val="8"/>
   </w:num>
   <w:num w:numId="12" w16cid:durableId="386756778">
     <w:abstractNumId w:val="3"/>
   </w:num>
   <w:num w:numId="13" w16cid:durableId="491021225">
-    <w:abstractNumId w:val="8"/>
+    <w:abstractNumId w:val="9"/>
+  </w:num>
+  <w:num w:numId="14" w16cid:durableId="1511484360">
+    <w:abstractNumId w:val="7"/>
   </w:num>
 </w:numbering>
 </file>

</xml_diff>